<commit_message>
Actualización a plantilla completa.
Esta es la versión 0.1, aun faltan cosas por pulir del documento.
</commit_message>
<xml_diff>
--- a/Plantilla Especificación de requisitos de software IEEE-830 (2).docx
+++ b/Plantilla Especificación de requisitos de software IEEE-830 (2).docx
@@ -228,9 +228,9 @@
         <w:tblLook w:val="0000" w:firstRow="0" w:lastRow="0" w:firstColumn="0" w:lastColumn="0" w:noHBand="0" w:noVBand="0"/>
       </w:tblPr>
       <w:tblGrid>
-        <w:gridCol w:w="2110"/>
-        <w:gridCol w:w="796"/>
-        <w:gridCol w:w="2898"/>
+        <w:gridCol w:w="2068"/>
+        <w:gridCol w:w="806"/>
+        <w:gridCol w:w="2930"/>
       </w:tblGrid>
       <w:tr>
         <w:tc>
@@ -250,10 +250,18 @@
                 <w:noProof/>
               </w:rPr>
               <w:drawing>
-                <wp:inline distT="0" distB="0" distL="0" distR="0" wp14:anchorId="141F6511" wp14:editId="37ADAFEC">
-                  <wp:extent cx="1034415" cy="522605"/>
+                <wp:anchor distT="0" distB="0" distL="114300" distR="114300" simplePos="0" relativeHeight="251659264" behindDoc="0" locked="0" layoutInCell="1" allowOverlap="1" wp14:anchorId="5C0B1478" wp14:editId="301D37B5">
+                  <wp:simplePos x="0" y="0"/>
+                  <wp:positionH relativeFrom="margin">
+                    <wp:posOffset>-1270</wp:posOffset>
+                  </wp:positionH>
+                  <wp:positionV relativeFrom="paragraph">
+                    <wp:posOffset>148590</wp:posOffset>
+                  </wp:positionV>
+                  <wp:extent cx="969645" cy="969645"/>
                   <wp:effectExtent l="0" t="0" r="0" b="0"/>
-                  <wp:docPr id="1" name="Picture 1"/>
+                  <wp:wrapNone/>
+                  <wp:docPr id="8" name="Imagen 8"/>
                   <wp:cNvGraphicFramePr>
                     <a:graphicFrameLocks xmlns:a="http://schemas.openxmlformats.org/drawingml/2006/main" noChangeAspect="1"/>
                   </wp:cNvGraphicFramePr>
@@ -261,7 +269,7 @@
                     <a:graphicData uri="http://schemas.openxmlformats.org/drawingml/2006/picture">
                       <pic:pic xmlns:pic="http://schemas.openxmlformats.org/drawingml/2006/picture">
                         <pic:nvPicPr>
-                          <pic:cNvPr id="0" name="Picture 1"/>
+                          <pic:cNvPr id="0" name="Picture 4"/>
                           <pic:cNvPicPr>
                             <a:picLocks noChangeAspect="1" noChangeArrowheads="1"/>
                           </pic:cNvPicPr>
@@ -282,7 +290,7 @@
                         <pic:spPr bwMode="auto">
                           <a:xfrm>
                             <a:off x="0" y="0"/>
-                            <a:ext cx="1034415" cy="522605"/>
+                            <a:ext cx="969645" cy="969645"/>
                           </a:xfrm>
                           <a:prstGeom prst="rect">
                             <a:avLst/>
@@ -295,7 +303,13 @@
                       </pic:pic>
                     </a:graphicData>
                   </a:graphic>
-                </wp:inline>
+                  <wp14:sizeRelH relativeFrom="margin">
+                    <wp14:pctWidth>0</wp14:pctWidth>
+                  </wp14:sizeRelH>
+                  <wp14:sizeRelV relativeFrom="margin">
+                    <wp14:pctHeight>0</wp14:pctHeight>
+                  </wp14:sizeRelV>
+                </wp:anchor>
               </w:drawing>
             </w:r>
           </w:p>
@@ -4893,11 +4907,9 @@
       <w:r>
         <w:t xml:space="preserve">El propósito del documento es dar a entender una idea clara de lo que es el proyecto, que hace y </w:t>
       </w:r>
-      <w:proofErr w:type="spellStart"/>
-      <w:r>
-        <w:t>cual</w:t>
-      </w:r>
-      <w:proofErr w:type="spellEnd"/>
+      <w:r>
+        <w:t>cuál</w:t>
+      </w:r>
       <w:r>
         <w:t xml:space="preserve"> es su correcto funcionamiento. Va dirigido a personas con conocimiento básico de electricidad, electrónica, </w:t>
       </w:r>
@@ -5847,6 +5859,7 @@
               <w:ind w:left="0"/>
             </w:pPr>
             <w:r>
+              <w:lastRenderedPageBreak/>
               <w:t>Aprobación</w:t>
             </w:r>
           </w:p>
@@ -6032,7 +6045,6 @@
               <w:ind w:left="0"/>
             </w:pPr>
             <w:r>
-              <w:lastRenderedPageBreak/>
               <w:t>Categoría profesional</w:t>
             </w:r>
           </w:p>
@@ -7131,6 +7143,291 @@
     </w:p>
     <w:p>
       <w:pPr>
+        <w:pStyle w:val="paragraph"/>
+        <w:numPr>
+          <w:ilvl w:val="0"/>
+          <w:numId w:val="11"/>
+        </w:numPr>
+        <w:spacing w:before="0" w:beforeAutospacing="0" w:after="0" w:afterAutospacing="0"/>
+        <w:ind w:left="1275" w:firstLine="0"/>
+        <w:textAlignment w:val="baseline"/>
+        <w:rPr>
+          <w:rFonts w:ascii="Calibri" w:hAnsi="Calibri"/>
+          <w:sz w:val="22"/>
+          <w:szCs w:val="22"/>
+        </w:rPr>
+      </w:pPr>
+      <w:r>
+        <w:rPr>
+          <w:rStyle w:val="normaltextrun"/>
+          <w:rFonts w:ascii="Calibri" w:hAnsi="Calibri"/>
+          <w:b/>
+          <w:bCs/>
+        </w:rPr>
+        <w:t>Voltaje</w:t>
+      </w:r>
+      <w:r>
+        <w:rPr>
+          <w:rStyle w:val="normaltextrun"/>
+          <w:rFonts w:ascii="Calibri" w:hAnsi="Calibri"/>
+          <w:b/>
+          <w:bCs/>
+          <w:lang w:val="es-DO"/>
+        </w:rPr>
+        <w:t xml:space="preserve">: </w:t>
+      </w:r>
+      <w:r>
+        <w:rPr>
+          <w:rStyle w:val="normaltextrun"/>
+          <w:rFonts w:ascii="Calibri" w:hAnsi="Calibri"/>
+          <w:sz w:val="20"/>
+          <w:szCs w:val="20"/>
+          <w:lang w:val="es-DO"/>
+        </w:rPr>
+        <w:t>Diferencia de potencial entre dos puntos.</w:t>
+      </w:r>
+      <w:r>
+        <w:rPr>
+          <w:rStyle w:val="eop"/>
+          <w:rFonts w:ascii="Calibri" w:hAnsi="Calibri"/>
+          <w:sz w:val="20"/>
+          <w:szCs w:val="20"/>
+        </w:rPr>
+        <w:t> </w:t>
+      </w:r>
+    </w:p>
+    <w:p>
+      <w:pPr>
+        <w:pStyle w:val="paragraph"/>
+        <w:numPr>
+          <w:ilvl w:val="0"/>
+          <w:numId w:val="11"/>
+        </w:numPr>
+        <w:spacing w:before="0" w:beforeAutospacing="0" w:after="0" w:afterAutospacing="0"/>
+        <w:ind w:left="1275" w:firstLine="0"/>
+        <w:textAlignment w:val="baseline"/>
+        <w:rPr>
+          <w:rFonts w:ascii="Calibri" w:hAnsi="Calibri"/>
+          <w:sz w:val="22"/>
+          <w:szCs w:val="22"/>
+        </w:rPr>
+      </w:pPr>
+      <w:r>
+        <w:rPr>
+          <w:rStyle w:val="normaltextrun"/>
+          <w:rFonts w:ascii="Calibri" w:hAnsi="Calibri"/>
+          <w:b/>
+          <w:bCs/>
+        </w:rPr>
+        <w:t>Corriente</w:t>
+      </w:r>
+      <w:r>
+        <w:rPr>
+          <w:rStyle w:val="normaltextrun"/>
+          <w:rFonts w:ascii="Calibri" w:hAnsi="Calibri"/>
+          <w:b/>
+          <w:bCs/>
+          <w:lang w:val="es-DO"/>
+        </w:rPr>
+        <w:t xml:space="preserve">: </w:t>
+      </w:r>
+      <w:r>
+        <w:rPr>
+          <w:rStyle w:val="normaltextrun"/>
+          <w:rFonts w:ascii="Calibri" w:hAnsi="Calibri"/>
+          <w:sz w:val="20"/>
+          <w:szCs w:val="20"/>
+          <w:lang w:val="es-DO"/>
+        </w:rPr>
+        <w:t>Flujo de cargas eléctricas por un conductor.</w:t>
+      </w:r>
+      <w:r>
+        <w:rPr>
+          <w:rStyle w:val="eop"/>
+          <w:rFonts w:ascii="Calibri" w:hAnsi="Calibri"/>
+          <w:sz w:val="20"/>
+          <w:szCs w:val="20"/>
+        </w:rPr>
+        <w:t> </w:t>
+      </w:r>
+    </w:p>
+    <w:p>
+      <w:pPr>
+        <w:pStyle w:val="paragraph"/>
+        <w:numPr>
+          <w:ilvl w:val="0"/>
+          <w:numId w:val="11"/>
+        </w:numPr>
+        <w:spacing w:before="0" w:beforeAutospacing="0" w:after="0" w:afterAutospacing="0"/>
+        <w:ind w:left="1275" w:firstLine="0"/>
+        <w:textAlignment w:val="baseline"/>
+        <w:rPr>
+          <w:rFonts w:ascii="Calibri" w:hAnsi="Calibri"/>
+          <w:sz w:val="22"/>
+          <w:szCs w:val="22"/>
+        </w:rPr>
+      </w:pPr>
+      <w:r>
+        <w:rPr>
+          <w:rStyle w:val="normaltextrun"/>
+          <w:rFonts w:ascii="Calibri" w:hAnsi="Calibri"/>
+          <w:b/>
+          <w:bCs/>
+        </w:rPr>
+        <w:t>Sensor</w:t>
+      </w:r>
+      <w:r>
+        <w:rPr>
+          <w:rStyle w:val="normaltextrun"/>
+          <w:rFonts w:ascii="Calibri" w:hAnsi="Calibri"/>
+          <w:b/>
+          <w:bCs/>
+          <w:lang w:val="es-DO"/>
+        </w:rPr>
+        <w:t xml:space="preserve">: </w:t>
+      </w:r>
+      <w:r>
+        <w:rPr>
+          <w:rStyle w:val="normaltextrun"/>
+          <w:rFonts w:ascii="Calibri" w:hAnsi="Calibri"/>
+          <w:sz w:val="20"/>
+          <w:szCs w:val="20"/>
+          <w:lang w:val="es-DO"/>
+        </w:rPr>
+        <w:t>Dispositivo que capta magnitudes físicas.</w:t>
+      </w:r>
+      <w:r>
+        <w:rPr>
+          <w:rStyle w:val="eop"/>
+          <w:rFonts w:ascii="Calibri" w:hAnsi="Calibri"/>
+          <w:sz w:val="20"/>
+          <w:szCs w:val="20"/>
+        </w:rPr>
+        <w:t> </w:t>
+      </w:r>
+    </w:p>
+    <w:p>
+      <w:pPr>
+        <w:pStyle w:val="paragraph"/>
+        <w:numPr>
+          <w:ilvl w:val="0"/>
+          <w:numId w:val="11"/>
+        </w:numPr>
+        <w:spacing w:before="0" w:beforeAutospacing="0" w:after="0" w:afterAutospacing="0"/>
+        <w:ind w:left="1275" w:firstLine="0"/>
+        <w:textAlignment w:val="baseline"/>
+        <w:rPr>
+          <w:rFonts w:ascii="Calibri" w:hAnsi="Calibri"/>
+          <w:sz w:val="22"/>
+          <w:szCs w:val="22"/>
+        </w:rPr>
+      </w:pPr>
+      <w:r>
+        <w:rPr>
+          <w:rStyle w:val="normaltextrun"/>
+          <w:rFonts w:ascii="Calibri" w:hAnsi="Calibri"/>
+          <w:b/>
+          <w:bCs/>
+        </w:rPr>
+        <w:t>Corriente alterna</w:t>
+      </w:r>
+      <w:r>
+        <w:rPr>
+          <w:rStyle w:val="normaltextrun"/>
+          <w:rFonts w:ascii="Calibri" w:hAnsi="Calibri"/>
+          <w:b/>
+          <w:bCs/>
+          <w:lang w:val="es-DO"/>
+        </w:rPr>
+        <w:t xml:space="preserve">: </w:t>
+      </w:r>
+      <w:r>
+        <w:rPr>
+          <w:rStyle w:val="normaltextrun"/>
+          <w:rFonts w:ascii="Calibri" w:hAnsi="Calibri"/>
+          <w:sz w:val="20"/>
+          <w:szCs w:val="20"/>
+          <w:lang w:val="es-DO"/>
+        </w:rPr>
+        <w:t>Es el flujo de carga eléctrica que varía en dirección.</w:t>
+      </w:r>
+      <w:r>
+        <w:rPr>
+          <w:rStyle w:val="eop"/>
+          <w:rFonts w:ascii="Calibri" w:hAnsi="Calibri"/>
+          <w:sz w:val="20"/>
+          <w:szCs w:val="20"/>
+        </w:rPr>
+        <w:t> </w:t>
+      </w:r>
+    </w:p>
+    <w:p>
+      <w:pPr>
+        <w:pStyle w:val="paragraph"/>
+        <w:numPr>
+          <w:ilvl w:val="0"/>
+          <w:numId w:val="11"/>
+        </w:numPr>
+        <w:spacing w:before="0" w:beforeAutospacing="0" w:after="0" w:afterAutospacing="0"/>
+        <w:ind w:left="1275" w:firstLine="0"/>
+        <w:textAlignment w:val="baseline"/>
+        <w:rPr>
+          <w:rFonts w:ascii="Calibri" w:hAnsi="Calibri"/>
+          <w:sz w:val="22"/>
+          <w:szCs w:val="22"/>
+        </w:rPr>
+      </w:pPr>
+      <w:r>
+        <w:rPr>
+          <w:rStyle w:val="normaltextrun"/>
+          <w:rFonts w:ascii="Calibri" w:hAnsi="Calibri"/>
+          <w:b/>
+          <w:bCs/>
+        </w:rPr>
+        <w:t>Corriente directa</w:t>
+      </w:r>
+      <w:r>
+        <w:rPr>
+          <w:rStyle w:val="normaltextrun"/>
+          <w:rFonts w:ascii="Calibri" w:hAnsi="Calibri"/>
+          <w:b/>
+          <w:bCs/>
+          <w:lang w:val="es-DO"/>
+        </w:rPr>
+        <w:t xml:space="preserve">: </w:t>
+      </w:r>
+      <w:r>
+        <w:rPr>
+          <w:rStyle w:val="normaltextrun"/>
+          <w:rFonts w:ascii="Calibri" w:hAnsi="Calibri"/>
+          <w:sz w:val="20"/>
+          <w:szCs w:val="20"/>
+          <w:lang w:val="es-DO"/>
+        </w:rPr>
+        <w:t>Es una corriente eléctrica continua que fluye en una dirección solamente.</w:t>
+      </w:r>
+      <w:r>
+        <w:rPr>
+          <w:rStyle w:val="eop"/>
+          <w:rFonts w:ascii="Calibri" w:hAnsi="Calibri"/>
+          <w:sz w:val="20"/>
+          <w:szCs w:val="20"/>
+        </w:rPr>
+        <w:t> </w:t>
+      </w:r>
+    </w:p>
+    <w:p>
+      <w:pPr>
+        <w:pStyle w:val="Normalindentado2"/>
+      </w:pPr>
+    </w:p>
+    <w:p>
+      <w:pPr>
+        <w:pStyle w:val="Normalindentado2"/>
+      </w:pPr>
+    </w:p>
+    <w:p>
+      <w:pPr>
         <w:pStyle w:val="guiazul"/>
         <w:ind w:left="600"/>
       </w:pPr>
@@ -7145,6 +7442,7 @@
       <w:bookmarkStart w:id="13" w:name="_Toc33238237"/>
       <w:bookmarkStart w:id="14" w:name="_Toc33411064"/>
       <w:r>
+        <w:lastRenderedPageBreak/>
         <w:t>Referencias</w:t>
       </w:r>
       <w:bookmarkEnd w:id="13"/>
@@ -7576,7 +7874,6 @@
       </w:pPr>
       <w:bookmarkStart w:id="15" w:name="_Toc33411065"/>
       <w:r>
-        <w:lastRenderedPageBreak/>
         <w:t>Resumen</w:t>
       </w:r>
       <w:bookmarkEnd w:id="15"/>
@@ -7734,6 +8031,7 @@
         <w:rPr>
           <w:noProof/>
         </w:rPr>
+        <w:lastRenderedPageBreak/>
         <w:drawing>
           <wp:inline distT="0" distB="0" distL="0" distR="0" wp14:anchorId="4506C167" wp14:editId="63CD3771">
             <wp:extent cx="4264639" cy="2312670"/>
@@ -8147,26 +8445,170 @@
     </w:p>
     <w:p>
       <w:pPr>
+        <w:pStyle w:val="paragraph"/>
+        <w:spacing w:before="0" w:beforeAutospacing="0" w:after="0" w:afterAutospacing="0"/>
+        <w:ind w:left="600"/>
+        <w:textAlignment w:val="baseline"/>
+        <w:rPr>
+          <w:rFonts w:ascii="Segoe UI" w:hAnsi="Segoe UI" w:cs="Segoe UI"/>
+          <w:sz w:val="18"/>
+          <w:szCs w:val="18"/>
+        </w:rPr>
+      </w:pPr>
+      <w:r>
+        <w:rPr>
+          <w:rStyle w:val="eop"/>
+          <w:rFonts w:ascii="Arial" w:hAnsi="Arial" w:cs="Arial"/>
+          <w:sz w:val="20"/>
+          <w:szCs w:val="20"/>
+        </w:rPr>
+        <w:t> </w:t>
+      </w:r>
+    </w:p>
+    <w:p>
+      <w:pPr>
+        <w:pStyle w:val="paragraph"/>
+        <w:spacing w:before="0" w:beforeAutospacing="0" w:after="0" w:afterAutospacing="0"/>
+        <w:ind w:left="600"/>
+        <w:textAlignment w:val="baseline"/>
+        <w:rPr>
+          <w:rFonts w:ascii="Segoe UI" w:hAnsi="Segoe UI" w:cs="Segoe UI"/>
+          <w:i/>
+          <w:iCs/>
+          <w:color w:val="0000FF"/>
+          <w:sz w:val="18"/>
+          <w:szCs w:val="18"/>
+        </w:rPr>
+      </w:pPr>
+      <w:r>
+        <w:rPr>
+          <w:rStyle w:val="normaltextrun"/>
+          <w:rFonts w:ascii="Arial" w:hAnsi="Arial" w:cs="Arial"/>
+          <w:color w:val="000000"/>
+          <w:sz w:val="20"/>
+          <w:szCs w:val="20"/>
+        </w:rPr>
+        <w:t>- Manténgase fuera del alcance de los niños.</w:t>
+      </w:r>
+      <w:r>
+        <w:rPr>
+          <w:rStyle w:val="eop"/>
+          <w:rFonts w:ascii="Arial" w:hAnsi="Arial" w:cs="Arial"/>
+          <w:i/>
+          <w:iCs/>
+          <w:color w:val="000000"/>
+          <w:sz w:val="20"/>
+          <w:szCs w:val="20"/>
+        </w:rPr>
+        <w:t> </w:t>
+      </w:r>
+    </w:p>
+    <w:p>
+      <w:pPr>
+        <w:pStyle w:val="paragraph"/>
+        <w:spacing w:before="0" w:beforeAutospacing="0" w:after="0" w:afterAutospacing="0"/>
+        <w:ind w:left="600"/>
+        <w:textAlignment w:val="baseline"/>
+        <w:rPr>
+          <w:rFonts w:ascii="Segoe UI" w:hAnsi="Segoe UI" w:cs="Segoe UI"/>
+          <w:i/>
+          <w:iCs/>
+          <w:color w:val="0000FF"/>
+          <w:sz w:val="18"/>
+          <w:szCs w:val="18"/>
+        </w:rPr>
+      </w:pPr>
+      <w:r>
+        <w:rPr>
+          <w:rStyle w:val="normaltextrun"/>
+          <w:rFonts w:ascii="Arial" w:hAnsi="Arial" w:cs="Arial"/>
+          <w:color w:val="000000"/>
+          <w:sz w:val="20"/>
+          <w:szCs w:val="20"/>
+        </w:rPr>
+        <w:t>- No desconecte el internet del dispositivo.</w:t>
+      </w:r>
+      <w:r>
+        <w:rPr>
+          <w:rStyle w:val="eop"/>
+          <w:rFonts w:ascii="Arial" w:hAnsi="Arial" w:cs="Arial"/>
+          <w:i/>
+          <w:iCs/>
+          <w:color w:val="000000"/>
+          <w:sz w:val="20"/>
+          <w:szCs w:val="20"/>
+        </w:rPr>
+        <w:t> </w:t>
+      </w:r>
+    </w:p>
+    <w:p>
+      <w:pPr>
+        <w:pStyle w:val="paragraph"/>
+        <w:spacing w:before="0" w:beforeAutospacing="0" w:after="0" w:afterAutospacing="0"/>
+        <w:ind w:left="600"/>
+        <w:textAlignment w:val="baseline"/>
+        <w:rPr>
+          <w:rFonts w:ascii="Segoe UI" w:hAnsi="Segoe UI" w:cs="Segoe UI"/>
+          <w:i/>
+          <w:iCs/>
+          <w:color w:val="0000FF"/>
+          <w:sz w:val="18"/>
+          <w:szCs w:val="18"/>
+        </w:rPr>
+      </w:pPr>
+      <w:r>
+        <w:rPr>
+          <w:rStyle w:val="normaltextrun"/>
+          <w:rFonts w:ascii="Arial" w:hAnsi="Arial" w:cs="Arial"/>
+          <w:color w:val="000000"/>
+          <w:sz w:val="20"/>
+          <w:szCs w:val="20"/>
+        </w:rPr>
+        <w:t>- El dispositivo debe estar instalado en vertical (en la pared).</w:t>
+      </w:r>
+      <w:r>
+        <w:rPr>
+          <w:rStyle w:val="eop"/>
+          <w:rFonts w:ascii="Arial" w:hAnsi="Arial" w:cs="Arial"/>
+          <w:i/>
+          <w:iCs/>
+          <w:color w:val="000000"/>
+          <w:sz w:val="20"/>
+          <w:szCs w:val="20"/>
+        </w:rPr>
+        <w:t> </w:t>
+      </w:r>
+    </w:p>
+    <w:p>
+      <w:pPr>
+        <w:pStyle w:val="paragraph"/>
+        <w:spacing w:before="0" w:beforeAutospacing="0" w:after="0" w:afterAutospacing="0"/>
+        <w:ind w:left="600"/>
+        <w:textAlignment w:val="baseline"/>
+        <w:rPr>
+          <w:rFonts w:ascii="Segoe UI" w:hAnsi="Segoe UI" w:cs="Segoe UI"/>
+          <w:i/>
+          <w:iCs/>
+          <w:color w:val="0000FF"/>
+          <w:sz w:val="18"/>
+          <w:szCs w:val="18"/>
+        </w:rPr>
+      </w:pPr>
+      <w:r>
+        <w:rPr>
+          <w:rStyle w:val="normaltextrun"/>
+          <w:rFonts w:ascii="Arial" w:hAnsi="Arial" w:cs="Arial"/>
+          <w:color w:val="000000"/>
+          <w:sz w:val="20"/>
+          <w:szCs w:val="20"/>
+        </w:rPr>
+        <w:t>- No manipular el dispositivo sin autorización</w:t>
+      </w:r>
+    </w:p>
+    <w:p>
+      <w:pPr>
         <w:pStyle w:val="Normalindentado2"/>
       </w:pPr>
-      <w:r>
-        <w:fldChar w:fldCharType="begin"/>
-      </w:r>
-      <w:r>
-        <w:instrText>MACROBUTTON NoMacro [</w:instrText>
-      </w:r>
-      <w:r>
-        <w:rPr>
-          <w:color w:val="0000FF"/>
-        </w:rPr>
-        <w:instrText>Inserte aquí el texto</w:instrText>
-      </w:r>
-      <w:r>
-        <w:instrText>]</w:instrText>
-      </w:r>
-      <w:r>
-        <w:fldChar w:fldCharType="end"/>
-      </w:r>
     </w:p>
     <w:p>
       <w:pPr>
@@ -8196,23 +8638,121 @@
         <w:pStyle w:val="Normalindentado2"/>
       </w:pPr>
       <w:r>
-        <w:fldChar w:fldCharType="begin"/>
-      </w:r>
-      <w:r>
-        <w:instrText>MACROBUTTON NoMacro [</w:instrText>
-      </w:r>
-      <w:r>
-        <w:rPr>
-          <w:color w:val="0000FF"/>
-        </w:rPr>
-        <w:instrText>Inserte aquí el texto</w:instrText>
-      </w:r>
-      <w:r>
-        <w:instrText>]</w:instrText>
-      </w:r>
-      <w:r>
-        <w:fldChar w:fldCharType="end"/>
-      </w:r>
+        <w:t>Suposiciones:</w:t>
+      </w:r>
+    </w:p>
+    <w:p>
+      <w:pPr>
+        <w:pStyle w:val="Normalindentado2"/>
+        <w:numPr>
+          <w:ilvl w:val="0"/>
+          <w:numId w:val="9"/>
+        </w:numPr>
+      </w:pPr>
+      <w:r>
+        <w:t>Suponemos que contamos con líneas de gas en uso en el lugar de instalación.</w:t>
+      </w:r>
+    </w:p>
+    <w:p>
+      <w:pPr>
+        <w:pStyle w:val="Normalindentado2"/>
+        <w:numPr>
+          <w:ilvl w:val="0"/>
+          <w:numId w:val="9"/>
+        </w:numPr>
+      </w:pPr>
+      <w:r>
+        <w:t>Suponemos que abra una persona capacitada para actuar al momento de activarse la alarma.</w:t>
+      </w:r>
+    </w:p>
+    <w:p>
+      <w:pPr>
+        <w:pStyle w:val="Normalindentado2"/>
+        <w:numPr>
+          <w:ilvl w:val="0"/>
+          <w:numId w:val="9"/>
+        </w:numPr>
+      </w:pPr>
+      <w:r>
+        <w:t>Suponemos que no estará al alcance de los niños.</w:t>
+      </w:r>
+    </w:p>
+    <w:p>
+      <w:pPr>
+        <w:pStyle w:val="Normalindentado2"/>
+        <w:numPr>
+          <w:ilvl w:val="0"/>
+          <w:numId w:val="9"/>
+        </w:numPr>
+      </w:pPr>
+      <w:r>
+        <w:lastRenderedPageBreak/>
+        <w:t xml:space="preserve">Suponemos que el cliente estará </w:t>
+      </w:r>
+    </w:p>
+    <w:p>
+      <w:pPr>
+        <w:pStyle w:val="Normalindentado2"/>
+      </w:pPr>
+    </w:p>
+    <w:p>
+      <w:pPr>
+        <w:pStyle w:val="Normalindentado2"/>
+      </w:pPr>
+    </w:p>
+    <w:p>
+      <w:pPr>
+        <w:pStyle w:val="Normalindentado2"/>
+      </w:pPr>
+      <w:r>
+        <w:t>Dependencia:</w:t>
+      </w:r>
+    </w:p>
+    <w:p>
+      <w:pPr>
+        <w:pStyle w:val="Normalindentado2"/>
+        <w:numPr>
+          <w:ilvl w:val="0"/>
+          <w:numId w:val="10"/>
+        </w:numPr>
+      </w:pPr>
+      <w:r>
+        <w:t>Energía Eléctrica: Dependemos de que haya energía eléctrica en el lugar.</w:t>
+      </w:r>
+    </w:p>
+    <w:p>
+      <w:pPr>
+        <w:pStyle w:val="Normalindentado2"/>
+        <w:numPr>
+          <w:ilvl w:val="0"/>
+          <w:numId w:val="10"/>
+        </w:numPr>
+      </w:pPr>
+      <w:r>
+        <w:t>Conexión a internet: Dependemos de que tengamos una conexión estable a internet.</w:t>
+      </w:r>
+    </w:p>
+    <w:p>
+      <w:pPr>
+        <w:pStyle w:val="Normalindentado2"/>
+        <w:numPr>
+          <w:ilvl w:val="0"/>
+          <w:numId w:val="10"/>
+        </w:numPr>
+      </w:pPr>
+      <w:r>
+        <w:t>Calidad del gas: Dependemos de que el gas cumpla con unos estándares de calidad para poder ser detectados por el sensor.</w:t>
+      </w:r>
+    </w:p>
+    <w:p>
+      <w:pPr>
+        <w:pStyle w:val="Normalindentado2"/>
+      </w:pPr>
+    </w:p>
+    <w:p>
+      <w:pPr>
+        <w:pStyle w:val="Normalindentado2"/>
+      </w:pPr>
     </w:p>
     <w:p>
       <w:pPr>
@@ -9666,7 +10206,6 @@
                 <w:iCs/>
                 <w:color w:val="auto"/>
               </w:rPr>
-              <w:lastRenderedPageBreak/>
               <w:t>Prioridad del requisito</w:t>
             </w:r>
           </w:p>
@@ -9823,6 +10362,7 @@
                 <w:iCs/>
                 <w:color w:val="auto"/>
               </w:rPr>
+              <w:lastRenderedPageBreak/>
               <w:t>Número de requisito</w:t>
             </w:r>
           </w:p>
@@ -11742,23 +12282,76 @@
         <w:pStyle w:val="Normalindentado3"/>
       </w:pPr>
       <w:r>
-        <w:fldChar w:fldCharType="begin"/>
-      </w:r>
-      <w:r>
-        <w:instrText>MACROBUTTON NoMacro [</w:instrText>
-      </w:r>
-      <w:r>
-        <w:rPr>
-          <w:color w:val="0000FF"/>
-        </w:rPr>
-        <w:instrText>Inserte aquí el texto</w:instrText>
-      </w:r>
-      <w:r>
-        <w:instrText>]</w:instrText>
-      </w:r>
-      <w:r>
-        <w:fldChar w:fldCharType="end"/>
-      </w:r>
+        <w:t>La interfaz de usuario constara con la paleta de colores de la marca, los botones serán de un tamaño mediano y del color de la paleta de colores.</w:t>
+      </w:r>
+    </w:p>
+    <w:p>
+      <w:pPr>
+        <w:pStyle w:val="Normalindentado3"/>
+      </w:pPr>
+      <w:r>
+        <w:t>El armazón será rectangular de aproximadamente 25cm*20cm.</w:t>
+      </w:r>
+    </w:p>
+    <w:p>
+      <w:pPr>
+        <w:pStyle w:val="Normalindentado3"/>
+      </w:pPr>
+      <w:r>
+        <w:t>Constará con una pantalla (HMI) para mostrar la información al usuario.</w:t>
+      </w:r>
+    </w:p>
+    <w:p>
+      <w:pPr>
+        <w:pStyle w:val="Normalindentado3"/>
+      </w:pPr>
+      <w:proofErr w:type="spellStart"/>
+      <w:r>
+        <w:t>Constara</w:t>
+      </w:r>
+      <w:proofErr w:type="spellEnd"/>
+      <w:r>
+        <w:t xml:space="preserve"> de un led bicolor, que encenderá de un color cuando no </w:t>
+      </w:r>
+      <w:proofErr w:type="spellStart"/>
+      <w:r>
+        <w:t>este</w:t>
+      </w:r>
+      <w:proofErr w:type="spellEnd"/>
+      <w:r>
+        <w:t xml:space="preserve"> conectado a la red, y cuando la conexión sea exitosa encenderá de otro color.</w:t>
+      </w:r>
+    </w:p>
+    <w:p>
+      <w:pPr>
+        <w:pStyle w:val="Normalindentado3"/>
+      </w:pPr>
+      <w:r>
+        <w:t>Tendrá una luz de color rojo en la parte frontal que mostrar la activación de la alarma.</w:t>
+      </w:r>
+    </w:p>
+    <w:p>
+      <w:pPr>
+        <w:pStyle w:val="Normalindentado3"/>
+      </w:pPr>
+      <w:proofErr w:type="spellStart"/>
+      <w:r>
+        <w:t>Constara</w:t>
+      </w:r>
+      <w:proofErr w:type="spellEnd"/>
+      <w:r>
+        <w:t xml:space="preserve"> con una fuente de alimentación externa, la cual alimentara el sistema.</w:t>
+      </w:r>
+    </w:p>
+    <w:p>
+      <w:pPr>
+        <w:pStyle w:val="Normalindentado3"/>
+      </w:pPr>
+    </w:p>
+    <w:p>
+      <w:pPr>
+        <w:pStyle w:val="Normalindentado3"/>
+      </w:pPr>
     </w:p>
     <w:p>
       <w:pPr>
@@ -11775,32 +12368,131 @@
       </w:pPr>
       <w:bookmarkStart w:id="46" w:name="_Toc33411076"/>
       <w:r>
+        <w:lastRenderedPageBreak/>
         <w:t>Interfaces de hardware</w:t>
       </w:r>
       <w:bookmarkEnd w:id="46"/>
     </w:p>
     <w:p>
       <w:pPr>
+        <w:pStyle w:val="paragraph"/>
+        <w:numPr>
+          <w:ilvl w:val="0"/>
+          <w:numId w:val="12"/>
+        </w:numPr>
+        <w:spacing w:before="0" w:beforeAutospacing="0" w:after="0" w:afterAutospacing="0"/>
+        <w:ind w:left="990" w:firstLine="0"/>
+        <w:textAlignment w:val="baseline"/>
+        <w:rPr>
+          <w:rFonts w:ascii="Arial" w:hAnsi="Arial" w:cs="Arial"/>
+          <w:sz w:val="22"/>
+          <w:szCs w:val="22"/>
+        </w:rPr>
+      </w:pPr>
+      <w:r>
+        <w:rPr>
+          <w:rStyle w:val="normaltextrun"/>
+          <w:rFonts w:ascii="Arial" w:hAnsi="Arial" w:cs="Arial"/>
+          <w:b/>
+          <w:bCs/>
+          <w:color w:val="000000"/>
+          <w:shd w:val="clear" w:color="auto" w:fill="FFFFFF"/>
+        </w:rPr>
+        <w:t>ESP32:</w:t>
+      </w:r>
+      <w:r>
+        <w:rPr>
+          <w:rStyle w:val="normaltextrun"/>
+          <w:rFonts w:ascii="Arial" w:hAnsi="Arial" w:cs="Arial"/>
+          <w:color w:val="000000"/>
+          <w:shd w:val="clear" w:color="auto" w:fill="FFFFFF"/>
+        </w:rPr>
+        <w:t xml:space="preserve"> </w:t>
+      </w:r>
+      <w:r>
+        <w:rPr>
+          <w:rStyle w:val="normaltextrun"/>
+          <w:rFonts w:ascii="Arial" w:hAnsi="Arial" w:cs="Arial"/>
+          <w:color w:val="000000"/>
+          <w:sz w:val="20"/>
+          <w:szCs w:val="20"/>
+          <w:shd w:val="clear" w:color="auto" w:fill="FFFFFF"/>
+        </w:rPr>
+        <w:t>Voltaje de entrada 2,5V y 3,6V (WI-FI 802.11b/g/n hasta +20dBm).</w:t>
+      </w:r>
+      <w:r>
+        <w:rPr>
+          <w:rStyle w:val="eop"/>
+          <w:rFonts w:ascii="Arial" w:hAnsi="Arial" w:cs="Arial"/>
+          <w:color w:val="000000"/>
+          <w:sz w:val="20"/>
+          <w:szCs w:val="20"/>
+        </w:rPr>
+        <w:t> </w:t>
+      </w:r>
+    </w:p>
+    <w:p>
+      <w:pPr>
+        <w:pStyle w:val="paragraph"/>
+        <w:numPr>
+          <w:ilvl w:val="0"/>
+          <w:numId w:val="13"/>
+        </w:numPr>
+        <w:spacing w:before="0" w:beforeAutospacing="0" w:after="0" w:afterAutospacing="0"/>
+        <w:ind w:left="990" w:firstLine="0"/>
+        <w:textAlignment w:val="baseline"/>
+        <w:rPr>
+          <w:rFonts w:ascii="Arial" w:hAnsi="Arial" w:cs="Arial"/>
+          <w:sz w:val="22"/>
+          <w:szCs w:val="22"/>
+        </w:rPr>
+      </w:pPr>
+      <w:r>
+        <w:rPr>
+          <w:rStyle w:val="normaltextrun"/>
+          <w:rFonts w:ascii="Arial" w:hAnsi="Arial" w:cs="Arial"/>
+          <w:b/>
+          <w:bCs/>
+          <w:color w:val="000000"/>
+          <w:shd w:val="clear" w:color="auto" w:fill="FFFFFF"/>
+        </w:rPr>
+        <w:t>MQ-6:</w:t>
+      </w:r>
+      <w:r>
+        <w:rPr>
+          <w:rStyle w:val="normaltextrun"/>
+          <w:rFonts w:ascii="Arial" w:hAnsi="Arial" w:cs="Arial"/>
+          <w:color w:val="000000"/>
+          <w:shd w:val="clear" w:color="auto" w:fill="FFFFFF"/>
+        </w:rPr>
+        <w:t xml:space="preserve"> </w:t>
+      </w:r>
+      <w:r>
+        <w:rPr>
+          <w:rStyle w:val="normaltextrun"/>
+          <w:rFonts w:ascii="Arial" w:hAnsi="Arial" w:cs="Arial"/>
+          <w:color w:val="000000"/>
+          <w:sz w:val="20"/>
+          <w:szCs w:val="20"/>
+          <w:shd w:val="clear" w:color="auto" w:fill="FFFFFF"/>
+        </w:rPr>
+        <w:t>200 a 10000 ppm</w:t>
+      </w:r>
+      <w:r>
+        <w:rPr>
+          <w:rStyle w:val="eop"/>
+          <w:rFonts w:ascii="Arial" w:hAnsi="Arial" w:cs="Arial"/>
+          <w:color w:val="000000"/>
+          <w:sz w:val="20"/>
+          <w:szCs w:val="20"/>
+        </w:rPr>
+        <w:t> </w:t>
+      </w:r>
+    </w:p>
+    <w:p>
+      <w:pPr>
         <w:pStyle w:val="Normalindentado3"/>
       </w:pPr>
-      <w:r>
-        <w:fldChar w:fldCharType="begin"/>
-      </w:r>
-      <w:r>
-        <w:instrText>MACROBUTTON NoMacro [</w:instrText>
-      </w:r>
-      <w:r>
-        <w:rPr>
-          <w:color w:val="0000FF"/>
-        </w:rPr>
-        <w:instrText>Inserte aquí el texto</w:instrText>
-      </w:r>
-      <w:r>
-        <w:instrText>]</w:instrText>
-      </w:r>
-      <w:r>
-        <w:fldChar w:fldCharType="end"/>
-      </w:r>
     </w:p>
     <w:p>
       <w:pPr>
@@ -11850,7 +12542,6 @@
         <w:ind w:left="1200"/>
       </w:pPr>
       <w:r>
-        <w:lastRenderedPageBreak/>
         <w:t>Indicar si hay que integrar el producto con otros productos de software.</w:t>
       </w:r>
     </w:p>
@@ -11969,25 +12660,129 @@
     <w:p>
       <w:pPr>
         <w:pStyle w:val="Normalindentado2"/>
-      </w:pPr>
-      <w:r>
-        <w:fldChar w:fldCharType="begin"/>
-      </w:r>
-      <w:r>
-        <w:instrText>MACROBUTTON NoMacro [</w:instrText>
-      </w:r>
-      <w:r>
-        <w:rPr>
-          <w:color w:val="0000FF"/>
-        </w:rPr>
-        <w:instrText>Inserte aquí el texto</w:instrText>
-      </w:r>
-      <w:r>
-        <w:instrText>]</w:instrText>
-      </w:r>
-      <w:r>
-        <w:fldChar w:fldCharType="end"/>
-      </w:r>
+        <w:numPr>
+          <w:ilvl w:val="0"/>
+          <w:numId w:val="15"/>
+        </w:numPr>
+      </w:pPr>
+      <w:r>
+        <w:t>Verificara la conexión a internet.</w:t>
+      </w:r>
+    </w:p>
+    <w:p>
+      <w:pPr>
+        <w:pStyle w:val="Normalindentado2"/>
+        <w:numPr>
+          <w:ilvl w:val="0"/>
+          <w:numId w:val="14"/>
+        </w:numPr>
+      </w:pPr>
+      <w:r>
+        <w:t>Verificar la entrada de los sensores de gas.</w:t>
+      </w:r>
+    </w:p>
+    <w:p>
+      <w:pPr>
+        <w:pStyle w:val="Normalindentado2"/>
+        <w:numPr>
+          <w:ilvl w:val="0"/>
+          <w:numId w:val="14"/>
+        </w:numPr>
+      </w:pPr>
+      <w:r>
+        <w:t>Comparar la cantidad de gas para ver si supera el límite permitido.</w:t>
+      </w:r>
+    </w:p>
+    <w:p>
+      <w:pPr>
+        <w:pStyle w:val="Normalindentado2"/>
+        <w:numPr>
+          <w:ilvl w:val="0"/>
+          <w:numId w:val="14"/>
+        </w:numPr>
+      </w:pPr>
+      <w:r>
+        <w:t>Cerrar el solenoide de la válvula de gas.</w:t>
+      </w:r>
+    </w:p>
+    <w:p>
+      <w:pPr>
+        <w:pStyle w:val="Normalindentado2"/>
+        <w:numPr>
+          <w:ilvl w:val="0"/>
+          <w:numId w:val="14"/>
+        </w:numPr>
+      </w:pPr>
+      <w:bookmarkStart w:id="51" w:name="_Hlk126324949"/>
+      <w:r>
+        <w:t>Encender la luz de alerta</w:t>
+      </w:r>
+    </w:p>
+    <w:bookmarkEnd w:id="51"/>
+    <w:p>
+      <w:pPr>
+        <w:pStyle w:val="Normalindentado2"/>
+        <w:numPr>
+          <w:ilvl w:val="0"/>
+          <w:numId w:val="14"/>
+        </w:numPr>
+      </w:pPr>
+      <w:r>
+        <w:t>Encender la bocina de alerta</w:t>
+      </w:r>
+    </w:p>
+    <w:p>
+      <w:pPr>
+        <w:pStyle w:val="Normalindentado2"/>
+        <w:numPr>
+          <w:ilvl w:val="0"/>
+          <w:numId w:val="14"/>
+        </w:numPr>
+      </w:pPr>
+      <w:r>
+        <w:t>Mandar toda la información recogida al servidor</w:t>
+      </w:r>
+    </w:p>
+    <w:p>
+      <w:pPr>
+        <w:pStyle w:val="Normalindentado2"/>
+        <w:numPr>
+          <w:ilvl w:val="0"/>
+          <w:numId w:val="14"/>
+        </w:numPr>
+      </w:pPr>
+      <w:r>
+        <w:t>El servidor mandara la información obtenida a los usuarios autorizados.</w:t>
+      </w:r>
+    </w:p>
+    <w:p>
+      <w:pPr>
+        <w:pStyle w:val="Normalindentado2"/>
+        <w:numPr>
+          <w:ilvl w:val="0"/>
+          <w:numId w:val="14"/>
+        </w:numPr>
+      </w:pPr>
+      <w:r>
+        <w:t>Para reiniciar el producto, validara la presencia de gas.</w:t>
+      </w:r>
+    </w:p>
+    <w:p>
+      <w:pPr>
+        <w:pStyle w:val="Normalindentado2"/>
+        <w:numPr>
+          <w:ilvl w:val="0"/>
+          <w:numId w:val="14"/>
+        </w:numPr>
+      </w:pPr>
+      <w:r>
+        <w:t>Si todavía hay presencia de gas no se reinicia el producto.</w:t>
+      </w:r>
+    </w:p>
+    <w:p>
+      <w:pPr>
+        <w:pStyle w:val="Normalindentado2"/>
+      </w:pPr>
     </w:p>
     <w:p>
       <w:pPr>
@@ -12126,67 +12921,236 @@
       <w:pPr>
         <w:pStyle w:val="Ttulo3"/>
       </w:pPr>
-      <w:bookmarkStart w:id="51" w:name="_Toc33238253"/>
-      <w:bookmarkStart w:id="52" w:name="_Toc33411080"/>
+      <w:bookmarkStart w:id="52" w:name="_Toc33238257"/>
+      <w:bookmarkStart w:id="53" w:name="_Toc33411084"/>
+      <w:bookmarkStart w:id="54" w:name="_Toc33238253"/>
+      <w:bookmarkStart w:id="55" w:name="_Toc33411080"/>
       <w:r>
         <w:t>Requisito funcional 1</w:t>
       </w:r>
-      <w:bookmarkEnd w:id="51"/>
+      <w:bookmarkEnd w:id="54"/>
+      <w:bookmarkEnd w:id="55"/>
+    </w:p>
+    <w:p>
+      <w:pPr>
+        <w:pStyle w:val="Normalindentado3"/>
+      </w:pPr>
+      <w:r>
+        <w:t>Verificar la conexión a internet: El micro verificara si consta con una conexión a internet necesaria para conectar al servidor y encenderá el led indicador del color correspondiente dependiendo la situación.</w:t>
+      </w:r>
+    </w:p>
+    <w:p>
+      <w:pPr>
+        <w:pStyle w:val="Ttulo3"/>
+      </w:pPr>
+      <w:bookmarkStart w:id="56" w:name="_Toc33411081"/>
+      <w:r>
+        <w:t>Requisito funcional 2</w:t>
+      </w:r>
+      <w:bookmarkEnd w:id="56"/>
+    </w:p>
+    <w:p>
+      <w:pPr>
+        <w:pStyle w:val="Normalindentado3"/>
+      </w:pPr>
+      <w:r>
+        <w:t>Verificar la entrada de los sensores de gas: El microcontrolador se mantendrá censando los sensores de gas constantemente hasta que se encuentren cambios en dichos sensores.</w:t>
+      </w:r>
+    </w:p>
+    <w:p>
+      <w:pPr>
+        <w:pStyle w:val="Ttulo3"/>
+      </w:pPr>
+      <w:bookmarkStart w:id="57" w:name="_Toc33411082"/>
+      <w:r>
+        <w:t>Requisito funcional 3</w:t>
+      </w:r>
+      <w:bookmarkEnd w:id="57"/>
+    </w:p>
+    <w:p>
+      <w:pPr>
+        <w:pStyle w:val="Normalindentado2"/>
+        <w:ind w:left="1200"/>
+      </w:pPr>
+      <w:r>
+        <w:t>Comparar la cantidad de gas para ver si supera el límite permitido: El microcontrolador constará de una base de datos interna sobre los niveles de gas permitidos en el ambiente, mientras no supere el valor, él micro se mantendrá censando constantemente.</w:t>
+      </w:r>
+    </w:p>
+    <w:p>
+      <w:pPr>
+        <w:pStyle w:val="Ttulo3"/>
+      </w:pPr>
+      <w:bookmarkStart w:id="58" w:name="_Toc33411083"/>
+      <w:r>
+        <w:t xml:space="preserve">Requisito funcional </w:t>
+      </w:r>
+      <w:bookmarkEnd w:id="58"/>
+      <w:r>
+        <w:t>4</w:t>
+      </w:r>
+    </w:p>
+    <w:p>
+      <w:pPr>
+        <w:pStyle w:val="Normalindentado3"/>
+      </w:pPr>
+      <w:r>
+        <w:t>Cerrar el solenoide de la válvula de gas</w:t>
+      </w:r>
+      <w:r>
+        <w:t>: El micro mandará la señar al solenoide que cerrará la entrada de gas a la casa o instalación.</w:t>
+      </w:r>
+    </w:p>
+    <w:p>
+      <w:pPr>
+        <w:pStyle w:val="Ttulo3"/>
+      </w:pPr>
+      <w:r>
+        <w:t xml:space="preserve">Requisito funcional </w:t>
+      </w:r>
+      <w:r>
+        <w:t>5</w:t>
+      </w:r>
+    </w:p>
+    <w:p>
+      <w:pPr>
+        <w:pStyle w:val="Normalindentado2"/>
+        <w:ind w:left="1200"/>
+      </w:pPr>
+      <w:r>
+        <w:t>Encender la luz de alerta: Luego de cerrar la entrada de gas, inmediatamente encenderá la luz de aviso de que la alarma se activó por fuga de gas.</w:t>
+      </w:r>
+    </w:p>
+    <w:p>
+      <w:pPr>
+        <w:pStyle w:val="Ttulo3"/>
+      </w:pPr>
+      <w:r>
+        <w:t xml:space="preserve">Requisito funcional </w:t>
+      </w:r>
+      <w:r>
+        <w:t>6</w:t>
+      </w:r>
+    </w:p>
+    <w:p>
+      <w:pPr>
+        <w:pStyle w:val="Normalindentado2"/>
+        <w:ind w:left="1200"/>
+      </w:pPr>
+      <w:r>
+        <w:t>Encender la bocina de alerta: Junto con la luz de alerta se encenderá la bocina para un aviso auditivo.</w:t>
+      </w:r>
+    </w:p>
+    <w:p>
+      <w:pPr>
+        <w:pStyle w:val="Ttulo3"/>
+      </w:pPr>
+      <w:r>
+        <w:t xml:space="preserve">Requisito funcional </w:t>
+      </w:r>
+      <w:r>
+        <w:t>7</w:t>
+      </w:r>
+    </w:p>
+    <w:p>
+      <w:pPr>
+        <w:pStyle w:val="Normalindentado2"/>
+        <w:ind w:left="1200"/>
+      </w:pPr>
+      <w:r>
+        <w:t>Mandar toda la información recogida al servidor: El micro inmediatamente comience la alerta mandara toda la información recolectada, a el servidor del sistema.</w:t>
+      </w:r>
+    </w:p>
+    <w:p>
+      <w:pPr>
+        <w:pStyle w:val="Ttulo3"/>
+      </w:pPr>
+      <w:r>
+        <w:t xml:space="preserve">Requisito funcional </w:t>
+      </w:r>
+      <w:r>
+        <w:t>8</w:t>
+      </w:r>
+    </w:p>
+    <w:p>
+      <w:pPr>
+        <w:pStyle w:val="Normalindentado2"/>
+        <w:ind w:left="1200"/>
+      </w:pPr>
+      <w:r>
+        <w:t>El servidor mandara la información obtenida a los usuarios autorizados: Inmediatamente llegue la información al servidor desde el equipo, el servidor estará configurado para que se mande la recolectada a una lista de usuarios autorizados.</w:t>
+      </w:r>
+    </w:p>
+    <w:p>
+      <w:pPr>
+        <w:pStyle w:val="Ttulo3"/>
+      </w:pPr>
+      <w:r>
+        <w:t xml:space="preserve">Requisito funcional </w:t>
+      </w:r>
+      <w:r>
+        <w:t>9</w:t>
+      </w:r>
+    </w:p>
+    <w:p>
+      <w:pPr>
+        <w:pStyle w:val="Normalindentado2"/>
+        <w:ind w:left="1200"/>
+      </w:pPr>
+      <w:r>
+        <w:t>Para reiniciar el producto, validara la presencia de gas: El micro al momento que el usuario seleccione reiniciar el equipo, primero validara los sensores de gas que no se encuentre fuga todavía.</w:t>
+      </w:r>
+    </w:p>
+    <w:p>
+      <w:pPr>
+        <w:pStyle w:val="Ttulo3"/>
+        <w:numPr>
+          <w:ilvl w:val="2"/>
+          <w:numId w:val="16"/>
+        </w:numPr>
+        <w:tabs>
+          <w:tab w:val="clear" w:pos="1920"/>
+          <w:tab w:val="num" w:pos="2160"/>
+        </w:tabs>
+        <w:ind w:left="2160" w:hanging="360"/>
+      </w:pPr>
+      <w:r>
+        <w:lastRenderedPageBreak/>
+        <w:t xml:space="preserve">Requisito funcional </w:t>
+      </w:r>
+      <w:r>
+        <w:t>10</w:t>
+      </w:r>
+    </w:p>
+    <w:p>
+      <w:pPr>
+        <w:pStyle w:val="Normalindentado2"/>
+        <w:ind w:left="1200"/>
+      </w:pPr>
+      <w:r>
+        <w:t>Si todavía hay presencia de gas no se reinicia el producto: Si los niveles están elevados aun, el equipo no se reiniciara.</w:t>
+      </w:r>
+    </w:p>
+    <w:p>
+      <w:pPr>
+        <w:pStyle w:val="Ttulo2"/>
+      </w:pPr>
+      <w:r>
+        <w:t>Requisitos no funcionales</w:t>
+      </w:r>
       <w:bookmarkEnd w:id="52"/>
+      <w:bookmarkEnd w:id="53"/>
     </w:p>
     <w:p>
       <w:pPr>
         <w:pStyle w:val="Ttulo3"/>
       </w:pPr>
-      <w:bookmarkStart w:id="53" w:name="_Toc33411081"/>
-      <w:r>
-        <w:t>Requisito funcional 2</w:t>
-      </w:r>
-      <w:bookmarkEnd w:id="53"/>
-    </w:p>
-    <w:p>
-      <w:pPr>
-        <w:pStyle w:val="Ttulo3"/>
-      </w:pPr>
-      <w:bookmarkStart w:id="54" w:name="_Toc33411082"/>
-      <w:r>
-        <w:t>Requisito funcional 3</w:t>
-      </w:r>
-      <w:bookmarkEnd w:id="54"/>
-    </w:p>
-    <w:p>
-      <w:pPr>
-        <w:pStyle w:val="Ttulo3"/>
-      </w:pPr>
-      <w:bookmarkStart w:id="55" w:name="_Toc33411083"/>
-      <w:r>
-        <w:t>Requisito funcional n</w:t>
-      </w:r>
-      <w:bookmarkEnd w:id="55"/>
-    </w:p>
-    <w:p>
-      <w:pPr>
-        <w:pStyle w:val="Ttulo2"/>
-      </w:pPr>
-      <w:bookmarkStart w:id="56" w:name="_Toc33238257"/>
-      <w:bookmarkStart w:id="57" w:name="_Toc33411084"/>
-      <w:r>
-        <w:t>Requisitos no funcionales</w:t>
-      </w:r>
-      <w:bookmarkEnd w:id="56"/>
-      <w:bookmarkEnd w:id="57"/>
-    </w:p>
-    <w:p>
-      <w:pPr>
-        <w:pStyle w:val="Ttulo3"/>
-      </w:pPr>
-      <w:bookmarkStart w:id="58" w:name="_Toc33238258"/>
-      <w:bookmarkStart w:id="59" w:name="_Toc33411085"/>
+      <w:bookmarkStart w:id="59" w:name="_Toc33238258"/>
+      <w:bookmarkStart w:id="60" w:name="_Toc33411085"/>
       <w:r>
         <w:t>Requisitos de rendimiento</w:t>
       </w:r>
-      <w:bookmarkEnd w:id="58"/>
       <w:bookmarkEnd w:id="59"/>
+      <w:bookmarkEnd w:id="60"/>
     </w:p>
     <w:p>
       <w:pPr>
@@ -12235,37 +13199,158 @@
       <w:pPr>
         <w:pStyle w:val="Ttulo3"/>
       </w:pPr>
-      <w:bookmarkStart w:id="60" w:name="_Toc33238259"/>
-      <w:bookmarkStart w:id="61" w:name="_Toc33411086"/>
-      <w:r>
-        <w:lastRenderedPageBreak/>
+      <w:bookmarkStart w:id="61" w:name="_Toc33238259"/>
+      <w:bookmarkStart w:id="62" w:name="_Toc33411086"/>
+      <w:r>
         <w:t>Seguridad</w:t>
       </w:r>
-      <w:bookmarkEnd w:id="60"/>
       <w:bookmarkEnd w:id="61"/>
+      <w:bookmarkEnd w:id="62"/>
+    </w:p>
+    <w:p>
+      <w:pPr>
+        <w:pStyle w:val="paragraph"/>
+        <w:numPr>
+          <w:ilvl w:val="0"/>
+          <w:numId w:val="17"/>
+        </w:numPr>
+        <w:spacing w:before="0" w:beforeAutospacing="0" w:after="0" w:afterAutospacing="0"/>
+        <w:ind w:left="1080" w:firstLine="0"/>
+        <w:textAlignment w:val="baseline"/>
+        <w:rPr>
+          <w:rFonts w:ascii="Arial" w:hAnsi="Arial" w:cs="Arial"/>
+          <w:sz w:val="22"/>
+          <w:szCs w:val="22"/>
+        </w:rPr>
+      </w:pPr>
+      <w:r>
+        <w:rPr>
+          <w:rStyle w:val="normaltextrun"/>
+          <w:rFonts w:ascii="Arial" w:hAnsi="Arial" w:cs="Arial"/>
+          <w:sz w:val="20"/>
+          <w:szCs w:val="20"/>
+        </w:rPr>
+        <w:t>La parte eléctrica debe de estar aislada del GLP.</w:t>
+      </w:r>
+      <w:r>
+        <w:rPr>
+          <w:rStyle w:val="eop"/>
+          <w:rFonts w:ascii="Arial" w:hAnsi="Arial" w:cs="Arial"/>
+          <w:sz w:val="20"/>
+          <w:szCs w:val="20"/>
+        </w:rPr>
+        <w:t> </w:t>
+      </w:r>
+    </w:p>
+    <w:p>
+      <w:pPr>
+        <w:pStyle w:val="paragraph"/>
+        <w:numPr>
+          <w:ilvl w:val="0"/>
+          <w:numId w:val="17"/>
+        </w:numPr>
+        <w:spacing w:before="0" w:beforeAutospacing="0" w:after="0" w:afterAutospacing="0"/>
+        <w:ind w:left="1080" w:firstLine="0"/>
+        <w:textAlignment w:val="baseline"/>
+        <w:rPr>
+          <w:rFonts w:ascii="Arial" w:hAnsi="Arial" w:cs="Arial"/>
+          <w:sz w:val="22"/>
+          <w:szCs w:val="22"/>
+        </w:rPr>
+      </w:pPr>
+      <w:r>
+        <w:rPr>
+          <w:rStyle w:val="normaltextrun"/>
+          <w:rFonts w:ascii="Arial" w:hAnsi="Arial" w:cs="Arial"/>
+          <w:sz w:val="20"/>
+          <w:szCs w:val="20"/>
+        </w:rPr>
+        <w:t>Sello de seguridad para evitar violación al equipo.</w:t>
+      </w:r>
+      <w:r>
+        <w:rPr>
+          <w:rStyle w:val="eop"/>
+          <w:rFonts w:ascii="Arial" w:hAnsi="Arial" w:cs="Arial"/>
+          <w:sz w:val="20"/>
+          <w:szCs w:val="20"/>
+        </w:rPr>
+        <w:t> </w:t>
+      </w:r>
+    </w:p>
+    <w:p>
+      <w:pPr>
+        <w:pStyle w:val="paragraph"/>
+        <w:numPr>
+          <w:ilvl w:val="0"/>
+          <w:numId w:val="17"/>
+        </w:numPr>
+        <w:spacing w:before="0" w:beforeAutospacing="0" w:after="0" w:afterAutospacing="0"/>
+        <w:ind w:left="1080" w:firstLine="0"/>
+        <w:textAlignment w:val="baseline"/>
+        <w:rPr>
+          <w:rFonts w:ascii="Arial" w:hAnsi="Arial" w:cs="Arial"/>
+          <w:sz w:val="22"/>
+          <w:szCs w:val="22"/>
+        </w:rPr>
+      </w:pPr>
+      <w:r>
+        <w:rPr>
+          <w:rStyle w:val="normaltextrun"/>
+          <w:rFonts w:ascii="Arial" w:hAnsi="Arial" w:cs="Arial"/>
+          <w:sz w:val="20"/>
+          <w:szCs w:val="20"/>
+        </w:rPr>
+        <w:t>Si el equipo detecta gas no va abrir la válvula solenoide (N.O).</w:t>
+      </w:r>
+      <w:r>
+        <w:rPr>
+          <w:rStyle w:val="eop"/>
+          <w:rFonts w:ascii="Arial" w:hAnsi="Arial" w:cs="Arial"/>
+          <w:sz w:val="20"/>
+          <w:szCs w:val="20"/>
+        </w:rPr>
+        <w:t> </w:t>
+      </w:r>
+    </w:p>
+    <w:p>
+      <w:pPr>
+        <w:pStyle w:val="paragraph"/>
+        <w:numPr>
+          <w:ilvl w:val="0"/>
+          <w:numId w:val="18"/>
+        </w:numPr>
+        <w:spacing w:before="0" w:beforeAutospacing="0" w:after="0" w:afterAutospacing="0"/>
+        <w:ind w:left="1080" w:firstLine="0"/>
+        <w:textAlignment w:val="baseline"/>
+        <w:rPr>
+          <w:rFonts w:ascii="Arial" w:hAnsi="Arial" w:cs="Arial"/>
+          <w:sz w:val="22"/>
+          <w:szCs w:val="22"/>
+        </w:rPr>
+      </w:pPr>
+      <w:r>
+        <w:rPr>
+          <w:rStyle w:val="normaltextrun"/>
+          <w:rFonts w:ascii="Arial" w:hAnsi="Arial" w:cs="Arial"/>
+          <w:sz w:val="20"/>
+          <w:szCs w:val="20"/>
+        </w:rPr>
+        <w:t>Si este se llega abrir automáticamente pierde la garantía del equipo.</w:t>
+      </w:r>
+      <w:r>
+        <w:rPr>
+          <w:rStyle w:val="eop"/>
+          <w:rFonts w:ascii="Arial" w:hAnsi="Arial" w:cs="Arial"/>
+          <w:sz w:val="20"/>
+          <w:szCs w:val="20"/>
+        </w:rPr>
+        <w:t> </w:t>
+      </w:r>
     </w:p>
     <w:p>
       <w:pPr>
         <w:pStyle w:val="Normalindentado3"/>
       </w:pPr>
-      <w:r>
-        <w:fldChar w:fldCharType="begin"/>
-      </w:r>
-      <w:r>
-        <w:instrText>MACROBUTTON NoMacro [</w:instrText>
-      </w:r>
-      <w:r>
-        <w:rPr>
-          <w:color w:val="0000FF"/>
-        </w:rPr>
-        <w:instrText>Inserte aquí el texto</w:instrText>
-      </w:r>
-      <w:r>
-        <w:instrText>]</w:instrText>
-      </w:r>
-      <w:r>
-        <w:fldChar w:fldCharType="end"/>
-      </w:r>
     </w:p>
     <w:p>
       <w:pPr>
@@ -12340,13 +13425,13 @@
       <w:pPr>
         <w:pStyle w:val="Ttulo3"/>
       </w:pPr>
-      <w:bookmarkStart w:id="62" w:name="_Toc33238260"/>
-      <w:bookmarkStart w:id="63" w:name="_Toc33411087"/>
+      <w:bookmarkStart w:id="63" w:name="_Toc33238260"/>
+      <w:bookmarkStart w:id="64" w:name="_Toc33411087"/>
       <w:r>
         <w:t>Fiabilidad</w:t>
       </w:r>
-      <w:bookmarkEnd w:id="62"/>
       <w:bookmarkEnd w:id="63"/>
+      <w:bookmarkEnd w:id="64"/>
     </w:p>
     <w:p>
       <w:pPr>
@@ -12375,13 +13460,13 @@
       <w:pPr>
         <w:pStyle w:val="Ttulo3"/>
       </w:pPr>
-      <w:bookmarkStart w:id="64" w:name="_Toc33238261"/>
-      <w:bookmarkStart w:id="65" w:name="_Toc33411088"/>
+      <w:bookmarkStart w:id="65" w:name="_Toc33238261"/>
+      <w:bookmarkStart w:id="66" w:name="_Toc33411088"/>
       <w:r>
         <w:t>Disponibilidad</w:t>
       </w:r>
-      <w:bookmarkEnd w:id="64"/>
       <w:bookmarkEnd w:id="65"/>
+      <w:bookmarkEnd w:id="66"/>
     </w:p>
     <w:p>
       <w:pPr>
@@ -12404,13 +13489,13 @@
       <w:pPr>
         <w:pStyle w:val="Ttulo3"/>
       </w:pPr>
-      <w:bookmarkStart w:id="66" w:name="_Toc33238262"/>
-      <w:bookmarkStart w:id="67" w:name="_Toc33411089"/>
+      <w:bookmarkStart w:id="67" w:name="_Toc33238262"/>
+      <w:bookmarkStart w:id="68" w:name="_Toc33411089"/>
       <w:r>
         <w:t>Mantenibilidad</w:t>
       </w:r>
-      <w:bookmarkEnd w:id="66"/>
       <w:bookmarkEnd w:id="67"/>
+      <w:bookmarkEnd w:id="68"/>
     </w:p>
     <w:p>
       <w:pPr>
@@ -12456,6 +13541,7 @@
         <w:ind w:left="1200"/>
       </w:pPr>
       <w:r>
+        <w:lastRenderedPageBreak/>
         <w:t xml:space="preserve">Identificación del tipo de mantenimiento necesario del sistema. </w:t>
       </w:r>
     </w:p>
@@ -12481,13 +13567,13 @@
       <w:pPr>
         <w:pStyle w:val="Ttulo3"/>
       </w:pPr>
-      <w:bookmarkStart w:id="68" w:name="_Toc33238263"/>
-      <w:bookmarkStart w:id="69" w:name="_Toc33411090"/>
+      <w:bookmarkStart w:id="69" w:name="_Toc33238263"/>
+      <w:bookmarkStart w:id="70" w:name="_Toc33411090"/>
       <w:r>
         <w:t>Portabilidad</w:t>
       </w:r>
-      <w:bookmarkEnd w:id="68"/>
       <w:bookmarkEnd w:id="69"/>
+      <w:bookmarkEnd w:id="70"/>
     </w:p>
     <w:p>
       <w:pPr>
@@ -12570,11 +13656,11 @@
       <w:pPr>
         <w:pStyle w:val="Ttulo2"/>
       </w:pPr>
-      <w:bookmarkStart w:id="70" w:name="_Toc33411091"/>
+      <w:bookmarkStart w:id="71" w:name="_Toc33411091"/>
       <w:r>
         <w:t>Otros requisitos</w:t>
       </w:r>
-      <w:bookmarkEnd w:id="70"/>
+      <w:bookmarkEnd w:id="71"/>
     </w:p>
     <w:p>
       <w:pPr>
@@ -12645,13 +13731,13 @@
       <w:pPr>
         <w:pStyle w:val="Ttulo1"/>
       </w:pPr>
-      <w:bookmarkStart w:id="71" w:name="_Toc33238265"/>
-      <w:bookmarkStart w:id="72" w:name="_Toc33411092"/>
+      <w:bookmarkStart w:id="72" w:name="_Toc33238265"/>
+      <w:bookmarkStart w:id="73" w:name="_Toc33411092"/>
       <w:r>
         <w:t>Apéndices</w:t>
       </w:r>
-      <w:bookmarkEnd w:id="71"/>
       <w:bookmarkEnd w:id="72"/>
+      <w:bookmarkEnd w:id="73"/>
     </w:p>
     <w:p>
       <w:pPr>
@@ -12682,7 +13768,6 @@
         <w:ind w:left="300"/>
       </w:pPr>
       <w:r>
-        <w:lastRenderedPageBreak/>
         <w:t>Pueden contener todo tipo de información relevante para la SRS pero que, propiamente, no forme parte de la SRS.</w:t>
       </w:r>
     </w:p>
@@ -13128,9 +14213,9 @@
       <w:tblLook w:val="0000" w:firstRow="0" w:lastRow="0" w:firstColumn="0" w:lastColumn="0" w:noHBand="0" w:noVBand="0"/>
     </w:tblPr>
     <w:tblGrid>
-      <w:gridCol w:w="1932"/>
-      <w:gridCol w:w="5045"/>
-      <w:gridCol w:w="1527"/>
+      <w:gridCol w:w="1939"/>
+      <w:gridCol w:w="5040"/>
+      <w:gridCol w:w="1525"/>
     </w:tblGrid>
     <w:tr>
       <w:tc>
@@ -13152,15 +14237,13 @@
           </w:pPr>
           <w:r>
             <w:rPr>
-              <w:rFonts w:cs="Arial"/>
               <w:noProof/>
-              <w:sz w:val="16"/>
             </w:rPr>
             <w:drawing>
-              <wp:inline distT="0" distB="0" distL="0" distR="0" wp14:anchorId="1374F7FF" wp14:editId="35D28E72">
-                <wp:extent cx="805815" cy="391795"/>
+              <wp:inline distT="0" distB="0" distL="0" distR="0" wp14:anchorId="6ABE064E" wp14:editId="4F496A03">
+                <wp:extent cx="969645" cy="969645"/>
                 <wp:effectExtent l="0" t="0" r="0" b="0"/>
-                <wp:docPr id="2" name="Picture 2"/>
+                <wp:docPr id="6" name="Imagen 6"/>
                 <wp:cNvGraphicFramePr>
                   <a:graphicFrameLocks xmlns:a="http://schemas.openxmlformats.org/drawingml/2006/main" noChangeAspect="1"/>
                 </wp:cNvGraphicFramePr>
@@ -13168,13 +14251,13 @@
                   <a:graphicData uri="http://schemas.openxmlformats.org/drawingml/2006/picture">
                     <pic:pic xmlns:pic="http://schemas.openxmlformats.org/drawingml/2006/picture">
                       <pic:nvPicPr>
-                        <pic:cNvPr id="0" name="Picture 2"/>
+                        <pic:cNvPr id="0" name="Picture 4"/>
                         <pic:cNvPicPr>
                           <a:picLocks noChangeAspect="1" noChangeArrowheads="1"/>
                         </pic:cNvPicPr>
                       </pic:nvPicPr>
                       <pic:blipFill>
-                        <a:blip r:embed="rId1">
+                        <a:blip r:embed="rId1" cstate="print">
                           <a:extLst>
                             <a:ext uri="{28A0092B-C50C-407E-A947-70E740481C1C}">
                               <a14:useLocalDpi xmlns:a14="http://schemas.microsoft.com/office/drawing/2010/main" val="0"/>
@@ -13189,7 +14272,7 @@
                       <pic:spPr bwMode="auto">
                         <a:xfrm>
                           <a:off x="0" y="0"/>
-                          <a:ext cx="805815" cy="391795"/>
+                          <a:ext cx="969645" cy="969645"/>
                         </a:xfrm>
                         <a:prstGeom prst="rect">
                           <a:avLst/>
@@ -13691,6 +14774,119 @@
 <file path=word/numbering.xml><?xml version="1.0" encoding="utf-8"?>
 <w:numbering xmlns:wpc="http://schemas.microsoft.com/office/word/2010/wordprocessingCanvas" xmlns:cx="http://schemas.microsoft.com/office/drawing/2014/chartex" xmlns:cx1="http://schemas.microsoft.com/office/drawing/2015/9/8/chartex" xmlns:cx2="http://schemas.microsoft.com/office/drawing/2015/10/21/chartex" xmlns:cx3="http://schemas.microsoft.com/office/drawing/2016/5/9/chartex" xmlns:cx4="http://schemas.microsoft.com/office/drawing/2016/5/10/chartex" xmlns:cx5="http://schemas.microsoft.com/office/drawing/2016/5/11/chartex" xmlns:cx6="http://schemas.microsoft.com/office/drawing/2016/5/12/chartex" xmlns:cx7="http://schemas.microsoft.com/office/drawing/2016/5/13/chartex" xmlns:cx8="http://schemas.microsoft.com/office/drawing/2016/5/14/chartex" xmlns:mc="http://schemas.openxmlformats.org/markup-compatibility/2006" xmlns:aink="http://schemas.microsoft.com/office/drawing/2016/ink" xmlns:am3d="http://schemas.microsoft.com/office/drawing/2017/model3d" xmlns:o="urn:schemas-microsoft-com:office:office" xmlns:r="http://schemas.openxmlformats.org/officeDocument/2006/relationships" xmlns:m="http://schemas.openxmlformats.org/officeDocument/2006/math" xmlns:v="urn:schemas-microsoft-com:vml" xmlns:wp14="http://schemas.microsoft.com/office/word/2010/wordprocessingDrawing" xmlns:wp="http://schemas.openxmlformats.org/drawingml/2006/wordprocessingDrawing" xmlns:w10="urn:schemas-microsoft-com:office:word" xmlns:w="http://schemas.openxmlformats.org/wordprocessingml/2006/main" xmlns:w14="http://schemas.microsoft.com/office/word/2010/wordml" xmlns:w15="http://schemas.microsoft.com/office/word/2012/wordml" xmlns:w16cex="http://schemas.microsoft.com/office/word/2018/wordml/cex" xmlns:w16cid="http://schemas.microsoft.com/office/word/2016/wordml/cid" xmlns:w16="http://schemas.microsoft.com/office/word/2018/wordml" xmlns:w16sdtdh="http://schemas.microsoft.com/office/word/2020/wordml/sdtdatahash" xmlns:w16se="http://schemas.microsoft.com/office/word/2015/wordml/symex" xmlns:wpg="http://schemas.microsoft.com/office/word/2010/wordprocessingGroup" xmlns:wpi="http://schemas.microsoft.com/office/word/2010/wordprocessingInk" xmlns:wne="http://schemas.microsoft.com/office/word/2006/wordml" xmlns:wps="http://schemas.microsoft.com/office/word/2010/wordprocessingShape" mc:Ignorable="w14 w15 w16se w16cid w16 w16cex w16sdtdh wp14">
   <w:abstractNum w:abstractNumId="0" w15:restartNumberingAfterBreak="0">
+    <w:nsid w:val="053979C3"/>
+    <w:multiLevelType w:val="hybridMultilevel"/>
+    <w:tmpl w:val="24727478"/>
+    <w:lvl w:ilvl="0" w:tplc="04090001">
+      <w:start w:val="1"/>
+      <w:numFmt w:val="bullet"/>
+      <w:lvlText w:val=""/>
+      <w:lvlJc w:val="left"/>
+      <w:pPr>
+        <w:ind w:left="1320" w:hanging="360"/>
+      </w:pPr>
+      <w:rPr>
+        <w:rFonts w:ascii="Symbol" w:hAnsi="Symbol" w:hint="default"/>
+      </w:rPr>
+    </w:lvl>
+    <w:lvl w:ilvl="1" w:tplc="04090003" w:tentative="1">
+      <w:start w:val="1"/>
+      <w:numFmt w:val="bullet"/>
+      <w:lvlText w:val="o"/>
+      <w:lvlJc w:val="left"/>
+      <w:pPr>
+        <w:ind w:left="2040" w:hanging="360"/>
+      </w:pPr>
+      <w:rPr>
+        <w:rFonts w:ascii="Courier New" w:hAnsi="Courier New" w:cs="Courier New" w:hint="default"/>
+      </w:rPr>
+    </w:lvl>
+    <w:lvl w:ilvl="2" w:tplc="04090005" w:tentative="1">
+      <w:start w:val="1"/>
+      <w:numFmt w:val="bullet"/>
+      <w:lvlText w:val=""/>
+      <w:lvlJc w:val="left"/>
+      <w:pPr>
+        <w:ind w:left="2760" w:hanging="360"/>
+      </w:pPr>
+      <w:rPr>
+        <w:rFonts w:ascii="Wingdings" w:hAnsi="Wingdings" w:hint="default"/>
+      </w:rPr>
+    </w:lvl>
+    <w:lvl w:ilvl="3" w:tplc="04090001" w:tentative="1">
+      <w:start w:val="1"/>
+      <w:numFmt w:val="bullet"/>
+      <w:lvlText w:val=""/>
+      <w:lvlJc w:val="left"/>
+      <w:pPr>
+        <w:ind w:left="3480" w:hanging="360"/>
+      </w:pPr>
+      <w:rPr>
+        <w:rFonts w:ascii="Symbol" w:hAnsi="Symbol" w:hint="default"/>
+      </w:rPr>
+    </w:lvl>
+    <w:lvl w:ilvl="4" w:tplc="04090003" w:tentative="1">
+      <w:start w:val="1"/>
+      <w:numFmt w:val="bullet"/>
+      <w:lvlText w:val="o"/>
+      <w:lvlJc w:val="left"/>
+      <w:pPr>
+        <w:ind w:left="4200" w:hanging="360"/>
+      </w:pPr>
+      <w:rPr>
+        <w:rFonts w:ascii="Courier New" w:hAnsi="Courier New" w:cs="Courier New" w:hint="default"/>
+      </w:rPr>
+    </w:lvl>
+    <w:lvl w:ilvl="5" w:tplc="04090005" w:tentative="1">
+      <w:start w:val="1"/>
+      <w:numFmt w:val="bullet"/>
+      <w:lvlText w:val=""/>
+      <w:lvlJc w:val="left"/>
+      <w:pPr>
+        <w:ind w:left="4920" w:hanging="360"/>
+      </w:pPr>
+      <w:rPr>
+        <w:rFonts w:ascii="Wingdings" w:hAnsi="Wingdings" w:hint="default"/>
+      </w:rPr>
+    </w:lvl>
+    <w:lvl w:ilvl="6" w:tplc="04090001" w:tentative="1">
+      <w:start w:val="1"/>
+      <w:numFmt w:val="bullet"/>
+      <w:lvlText w:val=""/>
+      <w:lvlJc w:val="left"/>
+      <w:pPr>
+        <w:ind w:left="5640" w:hanging="360"/>
+      </w:pPr>
+      <w:rPr>
+        <w:rFonts w:ascii="Symbol" w:hAnsi="Symbol" w:hint="default"/>
+      </w:rPr>
+    </w:lvl>
+    <w:lvl w:ilvl="7" w:tplc="04090003" w:tentative="1">
+      <w:start w:val="1"/>
+      <w:numFmt w:val="bullet"/>
+      <w:lvlText w:val="o"/>
+      <w:lvlJc w:val="left"/>
+      <w:pPr>
+        <w:ind w:left="6360" w:hanging="360"/>
+      </w:pPr>
+      <w:rPr>
+        <w:rFonts w:ascii="Courier New" w:hAnsi="Courier New" w:cs="Courier New" w:hint="default"/>
+      </w:rPr>
+    </w:lvl>
+    <w:lvl w:ilvl="8" w:tplc="04090005" w:tentative="1">
+      <w:start w:val="1"/>
+      <w:numFmt w:val="bullet"/>
+      <w:lvlText w:val=""/>
+      <w:lvlJc w:val="left"/>
+      <w:pPr>
+        <w:ind w:left="7080" w:hanging="360"/>
+      </w:pPr>
+      <w:rPr>
+        <w:rFonts w:ascii="Wingdings" w:hAnsi="Wingdings" w:hint="default"/>
+      </w:rPr>
+    </w:lvl>
+  </w:abstractNum>
+  <w:abstractNum w:abstractNumId="1" w15:restartNumberingAfterBreak="0">
     <w:nsid w:val="0EEC3581"/>
     <w:multiLevelType w:val="hybridMultilevel"/>
     <w:tmpl w:val="8A6601CA"/>
@@ -13831,7 +15027,7 @@
       </w:rPr>
     </w:lvl>
   </w:abstractNum>
-  <w:abstractNum w:abstractNumId="1" w15:restartNumberingAfterBreak="0">
+  <w:abstractNum w:abstractNumId="2" w15:restartNumberingAfterBreak="0">
     <w:nsid w:val="1A4A4419"/>
     <w:multiLevelType w:val="hybridMultilevel"/>
     <w:tmpl w:val="6626544A"/>
@@ -13972,7 +15168,156 @@
       </w:rPr>
     </w:lvl>
   </w:abstractNum>
-  <w:abstractNum w:abstractNumId="2" w15:restartNumberingAfterBreak="0">
+  <w:abstractNum w:abstractNumId="3" w15:restartNumberingAfterBreak="0">
+    <w:nsid w:val="2420149C"/>
+    <w:multiLevelType w:val="multilevel"/>
+    <w:tmpl w:val="D862E25A"/>
+    <w:lvl w:ilvl="0">
+      <w:start w:val="1"/>
+      <w:numFmt w:val="bullet"/>
+      <w:lvlText w:val=""/>
+      <w:lvlJc w:val="left"/>
+      <w:pPr>
+        <w:tabs>
+          <w:tab w:val="num" w:pos="720"/>
+        </w:tabs>
+        <w:ind w:left="720" w:hanging="360"/>
+      </w:pPr>
+      <w:rPr>
+        <w:rFonts w:ascii="Symbol" w:hAnsi="Symbol" w:hint="default"/>
+        <w:sz w:val="20"/>
+      </w:rPr>
+    </w:lvl>
+    <w:lvl w:ilvl="1" w:tentative="1">
+      <w:start w:val="1"/>
+      <w:numFmt w:val="bullet"/>
+      <w:lvlText w:val=""/>
+      <w:lvlJc w:val="left"/>
+      <w:pPr>
+        <w:tabs>
+          <w:tab w:val="num" w:pos="1440"/>
+        </w:tabs>
+        <w:ind w:left="1440" w:hanging="360"/>
+      </w:pPr>
+      <w:rPr>
+        <w:rFonts w:ascii="Symbol" w:hAnsi="Symbol" w:hint="default"/>
+        <w:sz w:val="20"/>
+      </w:rPr>
+    </w:lvl>
+    <w:lvl w:ilvl="2" w:tentative="1">
+      <w:start w:val="1"/>
+      <w:numFmt w:val="bullet"/>
+      <w:lvlText w:val=""/>
+      <w:lvlJc w:val="left"/>
+      <w:pPr>
+        <w:tabs>
+          <w:tab w:val="num" w:pos="2160"/>
+        </w:tabs>
+        <w:ind w:left="2160" w:hanging="360"/>
+      </w:pPr>
+      <w:rPr>
+        <w:rFonts w:ascii="Symbol" w:hAnsi="Symbol" w:hint="default"/>
+        <w:sz w:val="20"/>
+      </w:rPr>
+    </w:lvl>
+    <w:lvl w:ilvl="3" w:tentative="1">
+      <w:start w:val="1"/>
+      <w:numFmt w:val="bullet"/>
+      <w:lvlText w:val=""/>
+      <w:lvlJc w:val="left"/>
+      <w:pPr>
+        <w:tabs>
+          <w:tab w:val="num" w:pos="2880"/>
+        </w:tabs>
+        <w:ind w:left="2880" w:hanging="360"/>
+      </w:pPr>
+      <w:rPr>
+        <w:rFonts w:ascii="Symbol" w:hAnsi="Symbol" w:hint="default"/>
+        <w:sz w:val="20"/>
+      </w:rPr>
+    </w:lvl>
+    <w:lvl w:ilvl="4" w:tentative="1">
+      <w:start w:val="1"/>
+      <w:numFmt w:val="bullet"/>
+      <w:lvlText w:val=""/>
+      <w:lvlJc w:val="left"/>
+      <w:pPr>
+        <w:tabs>
+          <w:tab w:val="num" w:pos="3600"/>
+        </w:tabs>
+        <w:ind w:left="3600" w:hanging="360"/>
+      </w:pPr>
+      <w:rPr>
+        <w:rFonts w:ascii="Symbol" w:hAnsi="Symbol" w:hint="default"/>
+        <w:sz w:val="20"/>
+      </w:rPr>
+    </w:lvl>
+    <w:lvl w:ilvl="5" w:tentative="1">
+      <w:start w:val="1"/>
+      <w:numFmt w:val="bullet"/>
+      <w:lvlText w:val=""/>
+      <w:lvlJc w:val="left"/>
+      <w:pPr>
+        <w:tabs>
+          <w:tab w:val="num" w:pos="4320"/>
+        </w:tabs>
+        <w:ind w:left="4320" w:hanging="360"/>
+      </w:pPr>
+      <w:rPr>
+        <w:rFonts w:ascii="Symbol" w:hAnsi="Symbol" w:hint="default"/>
+        <w:sz w:val="20"/>
+      </w:rPr>
+    </w:lvl>
+    <w:lvl w:ilvl="6" w:tentative="1">
+      <w:start w:val="1"/>
+      <w:numFmt w:val="bullet"/>
+      <w:lvlText w:val=""/>
+      <w:lvlJc w:val="left"/>
+      <w:pPr>
+        <w:tabs>
+          <w:tab w:val="num" w:pos="5040"/>
+        </w:tabs>
+        <w:ind w:left="5040" w:hanging="360"/>
+      </w:pPr>
+      <w:rPr>
+        <w:rFonts w:ascii="Symbol" w:hAnsi="Symbol" w:hint="default"/>
+        <w:sz w:val="20"/>
+      </w:rPr>
+    </w:lvl>
+    <w:lvl w:ilvl="7" w:tentative="1">
+      <w:start w:val="1"/>
+      <w:numFmt w:val="bullet"/>
+      <w:lvlText w:val=""/>
+      <w:lvlJc w:val="left"/>
+      <w:pPr>
+        <w:tabs>
+          <w:tab w:val="num" w:pos="5760"/>
+        </w:tabs>
+        <w:ind w:left="5760" w:hanging="360"/>
+      </w:pPr>
+      <w:rPr>
+        <w:rFonts w:ascii="Symbol" w:hAnsi="Symbol" w:hint="default"/>
+        <w:sz w:val="20"/>
+      </w:rPr>
+    </w:lvl>
+    <w:lvl w:ilvl="8" w:tentative="1">
+      <w:start w:val="1"/>
+      <w:numFmt w:val="bullet"/>
+      <w:lvlText w:val=""/>
+      <w:lvlJc w:val="left"/>
+      <w:pPr>
+        <w:tabs>
+          <w:tab w:val="num" w:pos="6480"/>
+        </w:tabs>
+        <w:ind w:left="6480" w:hanging="360"/>
+      </w:pPr>
+      <w:rPr>
+        <w:rFonts w:ascii="Symbol" w:hAnsi="Symbol" w:hint="default"/>
+        <w:sz w:val="20"/>
+      </w:rPr>
+    </w:lvl>
+  </w:abstractNum>
+  <w:abstractNum w:abstractNumId="4" w15:restartNumberingAfterBreak="0">
     <w:nsid w:val="2D22368D"/>
     <w:multiLevelType w:val="multilevel"/>
     <w:tmpl w:val="D4F2049E"/>
@@ -14115,7 +15460,120 @@
       </w:rPr>
     </w:lvl>
   </w:abstractNum>
-  <w:abstractNum w:abstractNumId="3" w15:restartNumberingAfterBreak="0">
+  <w:abstractNum w:abstractNumId="5" w15:restartNumberingAfterBreak="0">
+    <w:nsid w:val="38B256A8"/>
+    <w:multiLevelType w:val="hybridMultilevel"/>
+    <w:tmpl w:val="43602942"/>
+    <w:lvl w:ilvl="0" w:tplc="04090001">
+      <w:start w:val="1"/>
+      <w:numFmt w:val="bullet"/>
+      <w:lvlText w:val=""/>
+      <w:lvlJc w:val="left"/>
+      <w:pPr>
+        <w:ind w:left="1320" w:hanging="360"/>
+      </w:pPr>
+      <w:rPr>
+        <w:rFonts w:ascii="Symbol" w:hAnsi="Symbol" w:hint="default"/>
+      </w:rPr>
+    </w:lvl>
+    <w:lvl w:ilvl="1" w:tplc="04090003" w:tentative="1">
+      <w:start w:val="1"/>
+      <w:numFmt w:val="bullet"/>
+      <w:lvlText w:val="o"/>
+      <w:lvlJc w:val="left"/>
+      <w:pPr>
+        <w:ind w:left="2040" w:hanging="360"/>
+      </w:pPr>
+      <w:rPr>
+        <w:rFonts w:ascii="Courier New" w:hAnsi="Courier New" w:cs="Courier New" w:hint="default"/>
+      </w:rPr>
+    </w:lvl>
+    <w:lvl w:ilvl="2" w:tplc="04090005" w:tentative="1">
+      <w:start w:val="1"/>
+      <w:numFmt w:val="bullet"/>
+      <w:lvlText w:val=""/>
+      <w:lvlJc w:val="left"/>
+      <w:pPr>
+        <w:ind w:left="2760" w:hanging="360"/>
+      </w:pPr>
+      <w:rPr>
+        <w:rFonts w:ascii="Wingdings" w:hAnsi="Wingdings" w:hint="default"/>
+      </w:rPr>
+    </w:lvl>
+    <w:lvl w:ilvl="3" w:tplc="04090001" w:tentative="1">
+      <w:start w:val="1"/>
+      <w:numFmt w:val="bullet"/>
+      <w:lvlText w:val=""/>
+      <w:lvlJc w:val="left"/>
+      <w:pPr>
+        <w:ind w:left="3480" w:hanging="360"/>
+      </w:pPr>
+      <w:rPr>
+        <w:rFonts w:ascii="Symbol" w:hAnsi="Symbol" w:hint="default"/>
+      </w:rPr>
+    </w:lvl>
+    <w:lvl w:ilvl="4" w:tplc="04090003" w:tentative="1">
+      <w:start w:val="1"/>
+      <w:numFmt w:val="bullet"/>
+      <w:lvlText w:val="o"/>
+      <w:lvlJc w:val="left"/>
+      <w:pPr>
+        <w:ind w:left="4200" w:hanging="360"/>
+      </w:pPr>
+      <w:rPr>
+        <w:rFonts w:ascii="Courier New" w:hAnsi="Courier New" w:cs="Courier New" w:hint="default"/>
+      </w:rPr>
+    </w:lvl>
+    <w:lvl w:ilvl="5" w:tplc="04090005" w:tentative="1">
+      <w:start w:val="1"/>
+      <w:numFmt w:val="bullet"/>
+      <w:lvlText w:val=""/>
+      <w:lvlJc w:val="left"/>
+      <w:pPr>
+        <w:ind w:left="4920" w:hanging="360"/>
+      </w:pPr>
+      <w:rPr>
+        <w:rFonts w:ascii="Wingdings" w:hAnsi="Wingdings" w:hint="default"/>
+      </w:rPr>
+    </w:lvl>
+    <w:lvl w:ilvl="6" w:tplc="04090001" w:tentative="1">
+      <w:start w:val="1"/>
+      <w:numFmt w:val="bullet"/>
+      <w:lvlText w:val=""/>
+      <w:lvlJc w:val="left"/>
+      <w:pPr>
+        <w:ind w:left="5640" w:hanging="360"/>
+      </w:pPr>
+      <w:rPr>
+        <w:rFonts w:ascii="Symbol" w:hAnsi="Symbol" w:hint="default"/>
+      </w:rPr>
+    </w:lvl>
+    <w:lvl w:ilvl="7" w:tplc="04090003" w:tentative="1">
+      <w:start w:val="1"/>
+      <w:numFmt w:val="bullet"/>
+      <w:lvlText w:val="o"/>
+      <w:lvlJc w:val="left"/>
+      <w:pPr>
+        <w:ind w:left="6360" w:hanging="360"/>
+      </w:pPr>
+      <w:rPr>
+        <w:rFonts w:ascii="Courier New" w:hAnsi="Courier New" w:cs="Courier New" w:hint="default"/>
+      </w:rPr>
+    </w:lvl>
+    <w:lvl w:ilvl="8" w:tplc="04090005" w:tentative="1">
+      <w:start w:val="1"/>
+      <w:numFmt w:val="bullet"/>
+      <w:lvlText w:val=""/>
+      <w:lvlJc w:val="left"/>
+      <w:pPr>
+        <w:ind w:left="7080" w:hanging="360"/>
+      </w:pPr>
+      <w:rPr>
+        <w:rFonts w:ascii="Wingdings" w:hAnsi="Wingdings" w:hint="default"/>
+      </w:rPr>
+    </w:lvl>
+  </w:abstractNum>
+  <w:abstractNum w:abstractNumId="6" w15:restartNumberingAfterBreak="0">
     <w:nsid w:val="39BF1390"/>
     <w:multiLevelType w:val="hybridMultilevel"/>
     <w:tmpl w:val="74C08868"/>
@@ -14256,7 +15714,7 @@
       </w:rPr>
     </w:lvl>
   </w:abstractNum>
-  <w:abstractNum w:abstractNumId="4" w15:restartNumberingAfterBreak="0">
+  <w:abstractNum w:abstractNumId="7" w15:restartNumberingAfterBreak="0">
     <w:nsid w:val="52874652"/>
     <w:multiLevelType w:val="hybridMultilevel"/>
     <w:tmpl w:val="509CFD74"/>
@@ -14397,7 +15855,716 @@
       </w:rPr>
     </w:lvl>
   </w:abstractNum>
-  <w:abstractNum w:abstractNumId="5" w15:restartNumberingAfterBreak="0">
+  <w:abstractNum w:abstractNumId="8" w15:restartNumberingAfterBreak="0">
+    <w:nsid w:val="54E22DA5"/>
+    <w:multiLevelType w:val="hybridMultilevel"/>
+    <w:tmpl w:val="BC50EDA0"/>
+    <w:lvl w:ilvl="0" w:tplc="04090001">
+      <w:start w:val="1"/>
+      <w:numFmt w:val="bullet"/>
+      <w:lvlText w:val=""/>
+      <w:lvlJc w:val="left"/>
+      <w:pPr>
+        <w:ind w:left="1320" w:hanging="360"/>
+      </w:pPr>
+      <w:rPr>
+        <w:rFonts w:ascii="Symbol" w:hAnsi="Symbol" w:hint="default"/>
+      </w:rPr>
+    </w:lvl>
+    <w:lvl w:ilvl="1" w:tplc="04090003" w:tentative="1">
+      <w:start w:val="1"/>
+      <w:numFmt w:val="bullet"/>
+      <w:lvlText w:val="o"/>
+      <w:lvlJc w:val="left"/>
+      <w:pPr>
+        <w:ind w:left="2040" w:hanging="360"/>
+      </w:pPr>
+      <w:rPr>
+        <w:rFonts w:ascii="Courier New" w:hAnsi="Courier New" w:cs="Courier New" w:hint="default"/>
+      </w:rPr>
+    </w:lvl>
+    <w:lvl w:ilvl="2" w:tplc="04090005" w:tentative="1">
+      <w:start w:val="1"/>
+      <w:numFmt w:val="bullet"/>
+      <w:lvlText w:val=""/>
+      <w:lvlJc w:val="left"/>
+      <w:pPr>
+        <w:ind w:left="2760" w:hanging="360"/>
+      </w:pPr>
+      <w:rPr>
+        <w:rFonts w:ascii="Wingdings" w:hAnsi="Wingdings" w:hint="default"/>
+      </w:rPr>
+    </w:lvl>
+    <w:lvl w:ilvl="3" w:tplc="04090001" w:tentative="1">
+      <w:start w:val="1"/>
+      <w:numFmt w:val="bullet"/>
+      <w:lvlText w:val=""/>
+      <w:lvlJc w:val="left"/>
+      <w:pPr>
+        <w:ind w:left="3480" w:hanging="360"/>
+      </w:pPr>
+      <w:rPr>
+        <w:rFonts w:ascii="Symbol" w:hAnsi="Symbol" w:hint="default"/>
+      </w:rPr>
+    </w:lvl>
+    <w:lvl w:ilvl="4" w:tplc="04090003" w:tentative="1">
+      <w:start w:val="1"/>
+      <w:numFmt w:val="bullet"/>
+      <w:lvlText w:val="o"/>
+      <w:lvlJc w:val="left"/>
+      <w:pPr>
+        <w:ind w:left="4200" w:hanging="360"/>
+      </w:pPr>
+      <w:rPr>
+        <w:rFonts w:ascii="Courier New" w:hAnsi="Courier New" w:cs="Courier New" w:hint="default"/>
+      </w:rPr>
+    </w:lvl>
+    <w:lvl w:ilvl="5" w:tplc="04090005" w:tentative="1">
+      <w:start w:val="1"/>
+      <w:numFmt w:val="bullet"/>
+      <w:lvlText w:val=""/>
+      <w:lvlJc w:val="left"/>
+      <w:pPr>
+        <w:ind w:left="4920" w:hanging="360"/>
+      </w:pPr>
+      <w:rPr>
+        <w:rFonts w:ascii="Wingdings" w:hAnsi="Wingdings" w:hint="default"/>
+      </w:rPr>
+    </w:lvl>
+    <w:lvl w:ilvl="6" w:tplc="04090001" w:tentative="1">
+      <w:start w:val="1"/>
+      <w:numFmt w:val="bullet"/>
+      <w:lvlText w:val=""/>
+      <w:lvlJc w:val="left"/>
+      <w:pPr>
+        <w:ind w:left="5640" w:hanging="360"/>
+      </w:pPr>
+      <w:rPr>
+        <w:rFonts w:ascii="Symbol" w:hAnsi="Symbol" w:hint="default"/>
+      </w:rPr>
+    </w:lvl>
+    <w:lvl w:ilvl="7" w:tplc="04090003" w:tentative="1">
+      <w:start w:val="1"/>
+      <w:numFmt w:val="bullet"/>
+      <w:lvlText w:val="o"/>
+      <w:lvlJc w:val="left"/>
+      <w:pPr>
+        <w:ind w:left="6360" w:hanging="360"/>
+      </w:pPr>
+      <w:rPr>
+        <w:rFonts w:ascii="Courier New" w:hAnsi="Courier New" w:cs="Courier New" w:hint="default"/>
+      </w:rPr>
+    </w:lvl>
+    <w:lvl w:ilvl="8" w:tplc="04090005" w:tentative="1">
+      <w:start w:val="1"/>
+      <w:numFmt w:val="bullet"/>
+      <w:lvlText w:val=""/>
+      <w:lvlJc w:val="left"/>
+      <w:pPr>
+        <w:ind w:left="7080" w:hanging="360"/>
+      </w:pPr>
+      <w:rPr>
+        <w:rFonts w:ascii="Wingdings" w:hAnsi="Wingdings" w:hint="default"/>
+      </w:rPr>
+    </w:lvl>
+  </w:abstractNum>
+  <w:abstractNum w:abstractNumId="9" w15:restartNumberingAfterBreak="0">
+    <w:nsid w:val="55990DD4"/>
+    <w:multiLevelType w:val="multilevel"/>
+    <w:tmpl w:val="8256B228"/>
+    <w:lvl w:ilvl="0">
+      <w:start w:val="1"/>
+      <w:numFmt w:val="bullet"/>
+      <w:lvlText w:val=""/>
+      <w:lvlJc w:val="left"/>
+      <w:pPr>
+        <w:tabs>
+          <w:tab w:val="num" w:pos="720"/>
+        </w:tabs>
+        <w:ind w:left="720" w:hanging="360"/>
+      </w:pPr>
+      <w:rPr>
+        <w:rFonts w:ascii="Symbol" w:hAnsi="Symbol" w:hint="default"/>
+        <w:sz w:val="20"/>
+      </w:rPr>
+    </w:lvl>
+    <w:lvl w:ilvl="1" w:tentative="1">
+      <w:start w:val="1"/>
+      <w:numFmt w:val="bullet"/>
+      <w:lvlText w:val=""/>
+      <w:lvlJc w:val="left"/>
+      <w:pPr>
+        <w:tabs>
+          <w:tab w:val="num" w:pos="1440"/>
+        </w:tabs>
+        <w:ind w:left="1440" w:hanging="360"/>
+      </w:pPr>
+      <w:rPr>
+        <w:rFonts w:ascii="Symbol" w:hAnsi="Symbol" w:hint="default"/>
+        <w:sz w:val="20"/>
+      </w:rPr>
+    </w:lvl>
+    <w:lvl w:ilvl="2" w:tentative="1">
+      <w:start w:val="1"/>
+      <w:numFmt w:val="bullet"/>
+      <w:lvlText w:val=""/>
+      <w:lvlJc w:val="left"/>
+      <w:pPr>
+        <w:tabs>
+          <w:tab w:val="num" w:pos="2160"/>
+        </w:tabs>
+        <w:ind w:left="2160" w:hanging="360"/>
+      </w:pPr>
+      <w:rPr>
+        <w:rFonts w:ascii="Symbol" w:hAnsi="Symbol" w:hint="default"/>
+        <w:sz w:val="20"/>
+      </w:rPr>
+    </w:lvl>
+    <w:lvl w:ilvl="3" w:tentative="1">
+      <w:start w:val="1"/>
+      <w:numFmt w:val="bullet"/>
+      <w:lvlText w:val=""/>
+      <w:lvlJc w:val="left"/>
+      <w:pPr>
+        <w:tabs>
+          <w:tab w:val="num" w:pos="2880"/>
+        </w:tabs>
+        <w:ind w:left="2880" w:hanging="360"/>
+      </w:pPr>
+      <w:rPr>
+        <w:rFonts w:ascii="Symbol" w:hAnsi="Symbol" w:hint="default"/>
+        <w:sz w:val="20"/>
+      </w:rPr>
+    </w:lvl>
+    <w:lvl w:ilvl="4" w:tentative="1">
+      <w:start w:val="1"/>
+      <w:numFmt w:val="bullet"/>
+      <w:lvlText w:val=""/>
+      <w:lvlJc w:val="left"/>
+      <w:pPr>
+        <w:tabs>
+          <w:tab w:val="num" w:pos="3600"/>
+        </w:tabs>
+        <w:ind w:left="3600" w:hanging="360"/>
+      </w:pPr>
+      <w:rPr>
+        <w:rFonts w:ascii="Symbol" w:hAnsi="Symbol" w:hint="default"/>
+        <w:sz w:val="20"/>
+      </w:rPr>
+    </w:lvl>
+    <w:lvl w:ilvl="5" w:tentative="1">
+      <w:start w:val="1"/>
+      <w:numFmt w:val="bullet"/>
+      <w:lvlText w:val=""/>
+      <w:lvlJc w:val="left"/>
+      <w:pPr>
+        <w:tabs>
+          <w:tab w:val="num" w:pos="4320"/>
+        </w:tabs>
+        <w:ind w:left="4320" w:hanging="360"/>
+      </w:pPr>
+      <w:rPr>
+        <w:rFonts w:ascii="Symbol" w:hAnsi="Symbol" w:hint="default"/>
+        <w:sz w:val="20"/>
+      </w:rPr>
+    </w:lvl>
+    <w:lvl w:ilvl="6" w:tentative="1">
+      <w:start w:val="1"/>
+      <w:numFmt w:val="bullet"/>
+      <w:lvlText w:val=""/>
+      <w:lvlJc w:val="left"/>
+      <w:pPr>
+        <w:tabs>
+          <w:tab w:val="num" w:pos="5040"/>
+        </w:tabs>
+        <w:ind w:left="5040" w:hanging="360"/>
+      </w:pPr>
+      <w:rPr>
+        <w:rFonts w:ascii="Symbol" w:hAnsi="Symbol" w:hint="default"/>
+        <w:sz w:val="20"/>
+      </w:rPr>
+    </w:lvl>
+    <w:lvl w:ilvl="7" w:tentative="1">
+      <w:start w:val="1"/>
+      <w:numFmt w:val="bullet"/>
+      <w:lvlText w:val=""/>
+      <w:lvlJc w:val="left"/>
+      <w:pPr>
+        <w:tabs>
+          <w:tab w:val="num" w:pos="5760"/>
+        </w:tabs>
+        <w:ind w:left="5760" w:hanging="360"/>
+      </w:pPr>
+      <w:rPr>
+        <w:rFonts w:ascii="Symbol" w:hAnsi="Symbol" w:hint="default"/>
+        <w:sz w:val="20"/>
+      </w:rPr>
+    </w:lvl>
+    <w:lvl w:ilvl="8" w:tentative="1">
+      <w:start w:val="1"/>
+      <w:numFmt w:val="bullet"/>
+      <w:lvlText w:val=""/>
+      <w:lvlJc w:val="left"/>
+      <w:pPr>
+        <w:tabs>
+          <w:tab w:val="num" w:pos="6480"/>
+        </w:tabs>
+        <w:ind w:left="6480" w:hanging="360"/>
+      </w:pPr>
+      <w:rPr>
+        <w:rFonts w:ascii="Symbol" w:hAnsi="Symbol" w:hint="default"/>
+        <w:sz w:val="20"/>
+      </w:rPr>
+    </w:lvl>
+  </w:abstractNum>
+  <w:abstractNum w:abstractNumId="10" w15:restartNumberingAfterBreak="0">
+    <w:nsid w:val="61205DDA"/>
+    <w:multiLevelType w:val="multilevel"/>
+    <w:tmpl w:val="9C8C5240"/>
+    <w:lvl w:ilvl="0">
+      <w:start w:val="1"/>
+      <w:numFmt w:val="bullet"/>
+      <w:lvlText w:val=""/>
+      <w:lvlJc w:val="left"/>
+      <w:pPr>
+        <w:tabs>
+          <w:tab w:val="num" w:pos="720"/>
+        </w:tabs>
+        <w:ind w:left="720" w:hanging="360"/>
+      </w:pPr>
+      <w:rPr>
+        <w:rFonts w:ascii="Symbol" w:hAnsi="Symbol" w:hint="default"/>
+        <w:sz w:val="20"/>
+      </w:rPr>
+    </w:lvl>
+    <w:lvl w:ilvl="1" w:tentative="1">
+      <w:start w:val="1"/>
+      <w:numFmt w:val="bullet"/>
+      <w:lvlText w:val=""/>
+      <w:lvlJc w:val="left"/>
+      <w:pPr>
+        <w:tabs>
+          <w:tab w:val="num" w:pos="1440"/>
+        </w:tabs>
+        <w:ind w:left="1440" w:hanging="360"/>
+      </w:pPr>
+      <w:rPr>
+        <w:rFonts w:ascii="Symbol" w:hAnsi="Symbol" w:hint="default"/>
+        <w:sz w:val="20"/>
+      </w:rPr>
+    </w:lvl>
+    <w:lvl w:ilvl="2" w:tentative="1">
+      <w:start w:val="1"/>
+      <w:numFmt w:val="bullet"/>
+      <w:lvlText w:val=""/>
+      <w:lvlJc w:val="left"/>
+      <w:pPr>
+        <w:tabs>
+          <w:tab w:val="num" w:pos="2160"/>
+        </w:tabs>
+        <w:ind w:left="2160" w:hanging="360"/>
+      </w:pPr>
+      <w:rPr>
+        <w:rFonts w:ascii="Symbol" w:hAnsi="Symbol" w:hint="default"/>
+        <w:sz w:val="20"/>
+      </w:rPr>
+    </w:lvl>
+    <w:lvl w:ilvl="3" w:tentative="1">
+      <w:start w:val="1"/>
+      <w:numFmt w:val="bullet"/>
+      <w:lvlText w:val=""/>
+      <w:lvlJc w:val="left"/>
+      <w:pPr>
+        <w:tabs>
+          <w:tab w:val="num" w:pos="2880"/>
+        </w:tabs>
+        <w:ind w:left="2880" w:hanging="360"/>
+      </w:pPr>
+      <w:rPr>
+        <w:rFonts w:ascii="Symbol" w:hAnsi="Symbol" w:hint="default"/>
+        <w:sz w:val="20"/>
+      </w:rPr>
+    </w:lvl>
+    <w:lvl w:ilvl="4" w:tentative="1">
+      <w:start w:val="1"/>
+      <w:numFmt w:val="bullet"/>
+      <w:lvlText w:val=""/>
+      <w:lvlJc w:val="left"/>
+      <w:pPr>
+        <w:tabs>
+          <w:tab w:val="num" w:pos="3600"/>
+        </w:tabs>
+        <w:ind w:left="3600" w:hanging="360"/>
+      </w:pPr>
+      <w:rPr>
+        <w:rFonts w:ascii="Symbol" w:hAnsi="Symbol" w:hint="default"/>
+        <w:sz w:val="20"/>
+      </w:rPr>
+    </w:lvl>
+    <w:lvl w:ilvl="5" w:tentative="1">
+      <w:start w:val="1"/>
+      <w:numFmt w:val="bullet"/>
+      <w:lvlText w:val=""/>
+      <w:lvlJc w:val="left"/>
+      <w:pPr>
+        <w:tabs>
+          <w:tab w:val="num" w:pos="4320"/>
+        </w:tabs>
+        <w:ind w:left="4320" w:hanging="360"/>
+      </w:pPr>
+      <w:rPr>
+        <w:rFonts w:ascii="Symbol" w:hAnsi="Symbol" w:hint="default"/>
+        <w:sz w:val="20"/>
+      </w:rPr>
+    </w:lvl>
+    <w:lvl w:ilvl="6" w:tentative="1">
+      <w:start w:val="1"/>
+      <w:numFmt w:val="bullet"/>
+      <w:lvlText w:val=""/>
+      <w:lvlJc w:val="left"/>
+      <w:pPr>
+        <w:tabs>
+          <w:tab w:val="num" w:pos="5040"/>
+        </w:tabs>
+        <w:ind w:left="5040" w:hanging="360"/>
+      </w:pPr>
+      <w:rPr>
+        <w:rFonts w:ascii="Symbol" w:hAnsi="Symbol" w:hint="default"/>
+        <w:sz w:val="20"/>
+      </w:rPr>
+    </w:lvl>
+    <w:lvl w:ilvl="7" w:tentative="1">
+      <w:start w:val="1"/>
+      <w:numFmt w:val="bullet"/>
+      <w:lvlText w:val=""/>
+      <w:lvlJc w:val="left"/>
+      <w:pPr>
+        <w:tabs>
+          <w:tab w:val="num" w:pos="5760"/>
+        </w:tabs>
+        <w:ind w:left="5760" w:hanging="360"/>
+      </w:pPr>
+      <w:rPr>
+        <w:rFonts w:ascii="Symbol" w:hAnsi="Symbol" w:hint="default"/>
+        <w:sz w:val="20"/>
+      </w:rPr>
+    </w:lvl>
+    <w:lvl w:ilvl="8" w:tentative="1">
+      <w:start w:val="1"/>
+      <w:numFmt w:val="bullet"/>
+      <w:lvlText w:val=""/>
+      <w:lvlJc w:val="left"/>
+      <w:pPr>
+        <w:tabs>
+          <w:tab w:val="num" w:pos="6480"/>
+        </w:tabs>
+        <w:ind w:left="6480" w:hanging="360"/>
+      </w:pPr>
+      <w:rPr>
+        <w:rFonts w:ascii="Symbol" w:hAnsi="Symbol" w:hint="default"/>
+        <w:sz w:val="20"/>
+      </w:rPr>
+    </w:lvl>
+  </w:abstractNum>
+  <w:abstractNum w:abstractNumId="11" w15:restartNumberingAfterBreak="0">
+    <w:nsid w:val="64FE2CAF"/>
+    <w:multiLevelType w:val="multilevel"/>
+    <w:tmpl w:val="C74A149C"/>
+    <w:lvl w:ilvl="0">
+      <w:start w:val="1"/>
+      <w:numFmt w:val="bullet"/>
+      <w:lvlText w:val=""/>
+      <w:lvlJc w:val="left"/>
+      <w:pPr>
+        <w:tabs>
+          <w:tab w:val="num" w:pos="720"/>
+        </w:tabs>
+        <w:ind w:left="720" w:hanging="360"/>
+      </w:pPr>
+      <w:rPr>
+        <w:rFonts w:ascii="Symbol" w:hAnsi="Symbol" w:hint="default"/>
+        <w:sz w:val="20"/>
+      </w:rPr>
+    </w:lvl>
+    <w:lvl w:ilvl="1" w:tentative="1">
+      <w:start w:val="1"/>
+      <w:numFmt w:val="bullet"/>
+      <w:lvlText w:val=""/>
+      <w:lvlJc w:val="left"/>
+      <w:pPr>
+        <w:tabs>
+          <w:tab w:val="num" w:pos="1440"/>
+        </w:tabs>
+        <w:ind w:left="1440" w:hanging="360"/>
+      </w:pPr>
+      <w:rPr>
+        <w:rFonts w:ascii="Symbol" w:hAnsi="Symbol" w:hint="default"/>
+        <w:sz w:val="20"/>
+      </w:rPr>
+    </w:lvl>
+    <w:lvl w:ilvl="2" w:tentative="1">
+      <w:start w:val="1"/>
+      <w:numFmt w:val="bullet"/>
+      <w:lvlText w:val=""/>
+      <w:lvlJc w:val="left"/>
+      <w:pPr>
+        <w:tabs>
+          <w:tab w:val="num" w:pos="2160"/>
+        </w:tabs>
+        <w:ind w:left="2160" w:hanging="360"/>
+      </w:pPr>
+      <w:rPr>
+        <w:rFonts w:ascii="Symbol" w:hAnsi="Symbol" w:hint="default"/>
+        <w:sz w:val="20"/>
+      </w:rPr>
+    </w:lvl>
+    <w:lvl w:ilvl="3" w:tentative="1">
+      <w:start w:val="1"/>
+      <w:numFmt w:val="bullet"/>
+      <w:lvlText w:val=""/>
+      <w:lvlJc w:val="left"/>
+      <w:pPr>
+        <w:tabs>
+          <w:tab w:val="num" w:pos="2880"/>
+        </w:tabs>
+        <w:ind w:left="2880" w:hanging="360"/>
+      </w:pPr>
+      <w:rPr>
+        <w:rFonts w:ascii="Symbol" w:hAnsi="Symbol" w:hint="default"/>
+        <w:sz w:val="20"/>
+      </w:rPr>
+    </w:lvl>
+    <w:lvl w:ilvl="4" w:tentative="1">
+      <w:start w:val="1"/>
+      <w:numFmt w:val="bullet"/>
+      <w:lvlText w:val=""/>
+      <w:lvlJc w:val="left"/>
+      <w:pPr>
+        <w:tabs>
+          <w:tab w:val="num" w:pos="3600"/>
+        </w:tabs>
+        <w:ind w:left="3600" w:hanging="360"/>
+      </w:pPr>
+      <w:rPr>
+        <w:rFonts w:ascii="Symbol" w:hAnsi="Symbol" w:hint="default"/>
+        <w:sz w:val="20"/>
+      </w:rPr>
+    </w:lvl>
+    <w:lvl w:ilvl="5" w:tentative="1">
+      <w:start w:val="1"/>
+      <w:numFmt w:val="bullet"/>
+      <w:lvlText w:val=""/>
+      <w:lvlJc w:val="left"/>
+      <w:pPr>
+        <w:tabs>
+          <w:tab w:val="num" w:pos="4320"/>
+        </w:tabs>
+        <w:ind w:left="4320" w:hanging="360"/>
+      </w:pPr>
+      <w:rPr>
+        <w:rFonts w:ascii="Symbol" w:hAnsi="Symbol" w:hint="default"/>
+        <w:sz w:val="20"/>
+      </w:rPr>
+    </w:lvl>
+    <w:lvl w:ilvl="6" w:tentative="1">
+      <w:start w:val="1"/>
+      <w:numFmt w:val="bullet"/>
+      <w:lvlText w:val=""/>
+      <w:lvlJc w:val="left"/>
+      <w:pPr>
+        <w:tabs>
+          <w:tab w:val="num" w:pos="5040"/>
+        </w:tabs>
+        <w:ind w:left="5040" w:hanging="360"/>
+      </w:pPr>
+      <w:rPr>
+        <w:rFonts w:ascii="Symbol" w:hAnsi="Symbol" w:hint="default"/>
+        <w:sz w:val="20"/>
+      </w:rPr>
+    </w:lvl>
+    <w:lvl w:ilvl="7" w:tentative="1">
+      <w:start w:val="1"/>
+      <w:numFmt w:val="bullet"/>
+      <w:lvlText w:val=""/>
+      <w:lvlJc w:val="left"/>
+      <w:pPr>
+        <w:tabs>
+          <w:tab w:val="num" w:pos="5760"/>
+        </w:tabs>
+        <w:ind w:left="5760" w:hanging="360"/>
+      </w:pPr>
+      <w:rPr>
+        <w:rFonts w:ascii="Symbol" w:hAnsi="Symbol" w:hint="default"/>
+        <w:sz w:val="20"/>
+      </w:rPr>
+    </w:lvl>
+    <w:lvl w:ilvl="8" w:tentative="1">
+      <w:start w:val="1"/>
+      <w:numFmt w:val="bullet"/>
+      <w:lvlText w:val=""/>
+      <w:lvlJc w:val="left"/>
+      <w:pPr>
+        <w:tabs>
+          <w:tab w:val="num" w:pos="6480"/>
+        </w:tabs>
+        <w:ind w:left="6480" w:hanging="360"/>
+      </w:pPr>
+      <w:rPr>
+        <w:rFonts w:ascii="Symbol" w:hAnsi="Symbol" w:hint="default"/>
+        <w:sz w:val="20"/>
+      </w:rPr>
+    </w:lvl>
+  </w:abstractNum>
+  <w:abstractNum w:abstractNumId="12" w15:restartNumberingAfterBreak="0">
+    <w:nsid w:val="6CB17F6A"/>
+    <w:multiLevelType w:val="multilevel"/>
+    <w:tmpl w:val="AAD40E20"/>
+    <w:lvl w:ilvl="0">
+      <w:start w:val="1"/>
+      <w:numFmt w:val="bullet"/>
+      <w:lvlText w:val=""/>
+      <w:lvlJc w:val="left"/>
+      <w:pPr>
+        <w:tabs>
+          <w:tab w:val="num" w:pos="720"/>
+        </w:tabs>
+        <w:ind w:left="720" w:hanging="360"/>
+      </w:pPr>
+      <w:rPr>
+        <w:rFonts w:ascii="Symbol" w:hAnsi="Symbol" w:hint="default"/>
+        <w:sz w:val="20"/>
+      </w:rPr>
+    </w:lvl>
+    <w:lvl w:ilvl="1" w:tentative="1">
+      <w:start w:val="1"/>
+      <w:numFmt w:val="bullet"/>
+      <w:lvlText w:val=""/>
+      <w:lvlJc w:val="left"/>
+      <w:pPr>
+        <w:tabs>
+          <w:tab w:val="num" w:pos="1440"/>
+        </w:tabs>
+        <w:ind w:left="1440" w:hanging="360"/>
+      </w:pPr>
+      <w:rPr>
+        <w:rFonts w:ascii="Symbol" w:hAnsi="Symbol" w:hint="default"/>
+        <w:sz w:val="20"/>
+      </w:rPr>
+    </w:lvl>
+    <w:lvl w:ilvl="2" w:tentative="1">
+      <w:start w:val="1"/>
+      <w:numFmt w:val="bullet"/>
+      <w:lvlText w:val=""/>
+      <w:lvlJc w:val="left"/>
+      <w:pPr>
+        <w:tabs>
+          <w:tab w:val="num" w:pos="2160"/>
+        </w:tabs>
+        <w:ind w:left="2160" w:hanging="360"/>
+      </w:pPr>
+      <w:rPr>
+        <w:rFonts w:ascii="Symbol" w:hAnsi="Symbol" w:hint="default"/>
+        <w:sz w:val="20"/>
+      </w:rPr>
+    </w:lvl>
+    <w:lvl w:ilvl="3" w:tentative="1">
+      <w:start w:val="1"/>
+      <w:numFmt w:val="bullet"/>
+      <w:lvlText w:val=""/>
+      <w:lvlJc w:val="left"/>
+      <w:pPr>
+        <w:tabs>
+          <w:tab w:val="num" w:pos="2880"/>
+        </w:tabs>
+        <w:ind w:left="2880" w:hanging="360"/>
+      </w:pPr>
+      <w:rPr>
+        <w:rFonts w:ascii="Symbol" w:hAnsi="Symbol" w:hint="default"/>
+        <w:sz w:val="20"/>
+      </w:rPr>
+    </w:lvl>
+    <w:lvl w:ilvl="4" w:tentative="1">
+      <w:start w:val="1"/>
+      <w:numFmt w:val="bullet"/>
+      <w:lvlText w:val=""/>
+      <w:lvlJc w:val="left"/>
+      <w:pPr>
+        <w:tabs>
+          <w:tab w:val="num" w:pos="3600"/>
+        </w:tabs>
+        <w:ind w:left="3600" w:hanging="360"/>
+      </w:pPr>
+      <w:rPr>
+        <w:rFonts w:ascii="Symbol" w:hAnsi="Symbol" w:hint="default"/>
+        <w:sz w:val="20"/>
+      </w:rPr>
+    </w:lvl>
+    <w:lvl w:ilvl="5" w:tentative="1">
+      <w:start w:val="1"/>
+      <w:numFmt w:val="bullet"/>
+      <w:lvlText w:val=""/>
+      <w:lvlJc w:val="left"/>
+      <w:pPr>
+        <w:tabs>
+          <w:tab w:val="num" w:pos="4320"/>
+        </w:tabs>
+        <w:ind w:left="4320" w:hanging="360"/>
+      </w:pPr>
+      <w:rPr>
+        <w:rFonts w:ascii="Symbol" w:hAnsi="Symbol" w:hint="default"/>
+        <w:sz w:val="20"/>
+      </w:rPr>
+    </w:lvl>
+    <w:lvl w:ilvl="6" w:tentative="1">
+      <w:start w:val="1"/>
+      <w:numFmt w:val="bullet"/>
+      <w:lvlText w:val=""/>
+      <w:lvlJc w:val="left"/>
+      <w:pPr>
+        <w:tabs>
+          <w:tab w:val="num" w:pos="5040"/>
+        </w:tabs>
+        <w:ind w:left="5040" w:hanging="360"/>
+      </w:pPr>
+      <w:rPr>
+        <w:rFonts w:ascii="Symbol" w:hAnsi="Symbol" w:hint="default"/>
+        <w:sz w:val="20"/>
+      </w:rPr>
+    </w:lvl>
+    <w:lvl w:ilvl="7" w:tentative="1">
+      <w:start w:val="1"/>
+      <w:numFmt w:val="bullet"/>
+      <w:lvlText w:val=""/>
+      <w:lvlJc w:val="left"/>
+      <w:pPr>
+        <w:tabs>
+          <w:tab w:val="num" w:pos="5760"/>
+        </w:tabs>
+        <w:ind w:left="5760" w:hanging="360"/>
+      </w:pPr>
+      <w:rPr>
+        <w:rFonts w:ascii="Symbol" w:hAnsi="Symbol" w:hint="default"/>
+        <w:sz w:val="20"/>
+      </w:rPr>
+    </w:lvl>
+    <w:lvl w:ilvl="8" w:tentative="1">
+      <w:start w:val="1"/>
+      <w:numFmt w:val="bullet"/>
+      <w:lvlText w:val=""/>
+      <w:lvlJc w:val="left"/>
+      <w:pPr>
+        <w:tabs>
+          <w:tab w:val="num" w:pos="6480"/>
+        </w:tabs>
+        <w:ind w:left="6480" w:hanging="360"/>
+      </w:pPr>
+      <w:rPr>
+        <w:rFonts w:ascii="Symbol" w:hAnsi="Symbol" w:hint="default"/>
+        <w:sz w:val="20"/>
+      </w:rPr>
+    </w:lvl>
+  </w:abstractNum>
+  <w:abstractNum w:abstractNumId="13" w15:restartNumberingAfterBreak="0">
     <w:nsid w:val="6E39494E"/>
     <w:multiLevelType w:val="hybridMultilevel"/>
     <w:tmpl w:val="A8C8AE28"/>
@@ -14538,7 +16705,7 @@
       </w:rPr>
     </w:lvl>
   </w:abstractNum>
-  <w:abstractNum w:abstractNumId="6" w15:restartNumberingAfterBreak="0">
+  <w:abstractNum w:abstractNumId="14" w15:restartNumberingAfterBreak="0">
     <w:nsid w:val="6FE60B79"/>
     <w:multiLevelType w:val="hybridMultilevel"/>
     <w:tmpl w:val="BB542C64"/>
@@ -14679,7 +16846,7 @@
       </w:rPr>
     </w:lvl>
   </w:abstractNum>
-  <w:abstractNum w:abstractNumId="7" w15:restartNumberingAfterBreak="0">
+  <w:abstractNum w:abstractNumId="15" w15:restartNumberingAfterBreak="0">
     <w:nsid w:val="715B7BFD"/>
     <w:multiLevelType w:val="hybridMultilevel"/>
     <w:tmpl w:val="EF2E65EC"/>
@@ -14820,29 +16987,199 @@
       </w:rPr>
     </w:lvl>
   </w:abstractNum>
+  <w:abstractNum w:abstractNumId="16" w15:restartNumberingAfterBreak="0">
+    <w:nsid w:val="7A695DD8"/>
+    <w:multiLevelType w:val="hybridMultilevel"/>
+    <w:tmpl w:val="FDD451E6"/>
+    <w:lvl w:ilvl="0" w:tplc="04090001">
+      <w:start w:val="1"/>
+      <w:numFmt w:val="bullet"/>
+      <w:lvlText w:val=""/>
+      <w:lvlJc w:val="left"/>
+      <w:pPr>
+        <w:ind w:left="1320" w:hanging="360"/>
+      </w:pPr>
+      <w:rPr>
+        <w:rFonts w:ascii="Symbol" w:hAnsi="Symbol" w:hint="default"/>
+      </w:rPr>
+    </w:lvl>
+    <w:lvl w:ilvl="1" w:tplc="04090003" w:tentative="1">
+      <w:start w:val="1"/>
+      <w:numFmt w:val="bullet"/>
+      <w:lvlText w:val="o"/>
+      <w:lvlJc w:val="left"/>
+      <w:pPr>
+        <w:ind w:left="2040" w:hanging="360"/>
+      </w:pPr>
+      <w:rPr>
+        <w:rFonts w:ascii="Courier New" w:hAnsi="Courier New" w:cs="Courier New" w:hint="default"/>
+      </w:rPr>
+    </w:lvl>
+    <w:lvl w:ilvl="2" w:tplc="04090005" w:tentative="1">
+      <w:start w:val="1"/>
+      <w:numFmt w:val="bullet"/>
+      <w:lvlText w:val=""/>
+      <w:lvlJc w:val="left"/>
+      <w:pPr>
+        <w:ind w:left="2760" w:hanging="360"/>
+      </w:pPr>
+      <w:rPr>
+        <w:rFonts w:ascii="Wingdings" w:hAnsi="Wingdings" w:hint="default"/>
+      </w:rPr>
+    </w:lvl>
+    <w:lvl w:ilvl="3" w:tplc="04090001" w:tentative="1">
+      <w:start w:val="1"/>
+      <w:numFmt w:val="bullet"/>
+      <w:lvlText w:val=""/>
+      <w:lvlJc w:val="left"/>
+      <w:pPr>
+        <w:ind w:left="3480" w:hanging="360"/>
+      </w:pPr>
+      <w:rPr>
+        <w:rFonts w:ascii="Symbol" w:hAnsi="Symbol" w:hint="default"/>
+      </w:rPr>
+    </w:lvl>
+    <w:lvl w:ilvl="4" w:tplc="04090003" w:tentative="1">
+      <w:start w:val="1"/>
+      <w:numFmt w:val="bullet"/>
+      <w:lvlText w:val="o"/>
+      <w:lvlJc w:val="left"/>
+      <w:pPr>
+        <w:ind w:left="4200" w:hanging="360"/>
+      </w:pPr>
+      <w:rPr>
+        <w:rFonts w:ascii="Courier New" w:hAnsi="Courier New" w:cs="Courier New" w:hint="default"/>
+      </w:rPr>
+    </w:lvl>
+    <w:lvl w:ilvl="5" w:tplc="04090005" w:tentative="1">
+      <w:start w:val="1"/>
+      <w:numFmt w:val="bullet"/>
+      <w:lvlText w:val=""/>
+      <w:lvlJc w:val="left"/>
+      <w:pPr>
+        <w:ind w:left="4920" w:hanging="360"/>
+      </w:pPr>
+      <w:rPr>
+        <w:rFonts w:ascii="Wingdings" w:hAnsi="Wingdings" w:hint="default"/>
+      </w:rPr>
+    </w:lvl>
+    <w:lvl w:ilvl="6" w:tplc="04090001" w:tentative="1">
+      <w:start w:val="1"/>
+      <w:numFmt w:val="bullet"/>
+      <w:lvlText w:val=""/>
+      <w:lvlJc w:val="left"/>
+      <w:pPr>
+        <w:ind w:left="5640" w:hanging="360"/>
+      </w:pPr>
+      <w:rPr>
+        <w:rFonts w:ascii="Symbol" w:hAnsi="Symbol" w:hint="default"/>
+      </w:rPr>
+    </w:lvl>
+    <w:lvl w:ilvl="7" w:tplc="04090003" w:tentative="1">
+      <w:start w:val="1"/>
+      <w:numFmt w:val="bullet"/>
+      <w:lvlText w:val="o"/>
+      <w:lvlJc w:val="left"/>
+      <w:pPr>
+        <w:ind w:left="6360" w:hanging="360"/>
+      </w:pPr>
+      <w:rPr>
+        <w:rFonts w:ascii="Courier New" w:hAnsi="Courier New" w:cs="Courier New" w:hint="default"/>
+      </w:rPr>
+    </w:lvl>
+    <w:lvl w:ilvl="8" w:tplc="04090005" w:tentative="1">
+      <w:start w:val="1"/>
+      <w:numFmt w:val="bullet"/>
+      <w:lvlText w:val=""/>
+      <w:lvlJc w:val="left"/>
+      <w:pPr>
+        <w:ind w:left="7080" w:hanging="360"/>
+      </w:pPr>
+      <w:rPr>
+        <w:rFonts w:ascii="Wingdings" w:hAnsi="Wingdings" w:hint="default"/>
+      </w:rPr>
+    </w:lvl>
+  </w:abstractNum>
   <w:num w:numId="1">
+    <w:abstractNumId w:val="4"/>
+  </w:num>
+  <w:num w:numId="2">
+    <w:abstractNumId w:val="13"/>
+  </w:num>
+  <w:num w:numId="3">
+    <w:abstractNumId w:val="15"/>
+  </w:num>
+  <w:num w:numId="4">
+    <w:abstractNumId w:val="7"/>
+  </w:num>
+  <w:num w:numId="5">
     <w:abstractNumId w:val="2"/>
   </w:num>
-  <w:num w:numId="2">
+  <w:num w:numId="6">
+    <w:abstractNumId w:val="1"/>
+  </w:num>
+  <w:num w:numId="7">
+    <w:abstractNumId w:val="14"/>
+  </w:num>
+  <w:num w:numId="8">
+    <w:abstractNumId w:val="6"/>
+  </w:num>
+  <w:num w:numId="9">
     <w:abstractNumId w:val="5"/>
   </w:num>
-  <w:num w:numId="3">
-    <w:abstractNumId w:val="7"/>
+  <w:num w:numId="10">
+    <w:abstractNumId w:val="16"/>
   </w:num>
-  <w:num w:numId="4">
-    <w:abstractNumId w:val="4"/>
+  <w:num w:numId="11">
+    <w:abstractNumId w:val="11"/>
   </w:num>
-  <w:num w:numId="5">
-    <w:abstractNumId w:val="1"/>
+  <w:num w:numId="12">
+    <w:abstractNumId w:val="12"/>
   </w:num>
-  <w:num w:numId="6">
+  <w:num w:numId="13">
+    <w:abstractNumId w:val="10"/>
+  </w:num>
+  <w:num w:numId="14">
+    <w:abstractNumId w:val="8"/>
+  </w:num>
+  <w:num w:numId="15">
     <w:abstractNumId w:val="0"/>
   </w:num>
-  <w:num w:numId="7">
-    <w:abstractNumId w:val="6"/>
+  <w:num w:numId="16">
+    <w:abstractNumId w:val="4"/>
+    <w:lvlOverride w:ilvl="0">
+      <w:startOverride w:val="1"/>
+    </w:lvlOverride>
+    <w:lvlOverride w:ilvl="1">
+      <w:startOverride w:val="1"/>
+    </w:lvlOverride>
+    <w:lvlOverride w:ilvl="2">
+      <w:startOverride w:val="1"/>
+    </w:lvlOverride>
+    <w:lvlOverride w:ilvl="3">
+      <w:startOverride w:val="1"/>
+    </w:lvlOverride>
+    <w:lvlOverride w:ilvl="4">
+      <w:startOverride w:val="1"/>
+    </w:lvlOverride>
+    <w:lvlOverride w:ilvl="5">
+      <w:startOverride w:val="1"/>
+    </w:lvlOverride>
+    <w:lvlOverride w:ilvl="6">
+      <w:startOverride w:val="1"/>
+    </w:lvlOverride>
+    <w:lvlOverride w:ilvl="7">
+      <w:startOverride w:val="1"/>
+    </w:lvlOverride>
+    <w:lvlOverride w:ilvl="8">
+      <w:startOverride w:val="1"/>
+    </w:lvlOverride>
   </w:num>
-  <w:num w:numId="8">
+  <w:num w:numId="17">
     <w:abstractNumId w:val="3"/>
+  </w:num>
+  <w:num w:numId="18">
+    <w:abstractNumId w:val="9"/>
   </w:num>
   <w:numIdMacAtCleanup w:val="8"/>
 </w:numbering>
@@ -15300,6 +17637,7 @@
     <w:name w:val="heading 3"/>
     <w:basedOn w:val="Normal"/>
     <w:next w:val="Normalindentado3"/>
+    <w:link w:val="Ttulo3Car"/>
     <w:qFormat/>
     <w:pPr>
       <w:keepNext/>
@@ -16314,6 +18652,42 @@
       <w:shd w:val="clear" w:color="auto" w:fill="E1DFDD"/>
     </w:rPr>
   </w:style>
+  <w:style w:type="paragraph" w:customStyle="1" w:styleId="paragraph">
+    <w:name w:val="paragraph"/>
+    <w:basedOn w:val="Normal"/>
+    <w:rsid w:val="003B1EFE"/>
+    <w:pPr>
+      <w:spacing w:before="100" w:beforeAutospacing="1" w:after="100" w:afterAutospacing="1"/>
+    </w:pPr>
+    <w:rPr>
+      <w:rFonts w:ascii="Times New Roman" w:hAnsi="Times New Roman"/>
+      <w:sz w:val="24"/>
+    </w:rPr>
+  </w:style>
+  <w:style w:type="character" w:customStyle="1" w:styleId="eop">
+    <w:name w:val="eop"/>
+    <w:basedOn w:val="Fuentedeprrafopredeter"/>
+    <w:rsid w:val="003B1EFE"/>
+  </w:style>
+  <w:style w:type="character" w:customStyle="1" w:styleId="normaltextrun">
+    <w:name w:val="normaltextrun"/>
+    <w:basedOn w:val="Fuentedeprrafopredeter"/>
+    <w:rsid w:val="003B1EFE"/>
+  </w:style>
+  <w:style w:type="character" w:customStyle="1" w:styleId="Ttulo3Car">
+    <w:name w:val="Título 3 Car"/>
+    <w:basedOn w:val="Fuentedeprrafopredeter"/>
+    <w:link w:val="Ttulo3"/>
+    <w:rsid w:val="007152A1"/>
+    <w:rPr>
+      <w:rFonts w:ascii="Arial" w:hAnsi="Arial" w:cs="Arial"/>
+      <w:b/>
+      <w:bCs/>
+      <w:sz w:val="26"/>
+      <w:szCs w:val="26"/>
+      <w:lang w:val="es-ES" w:eastAsia="es-ES"/>
+    </w:rPr>
+  </w:style>
 </w:styles>
 </file>
 

</xml_diff>

<commit_message>
Actualización de la plantilla v0.3
</commit_message>
<xml_diff>
--- a/Plantilla Especificación de requisitos de software IEEE-830 (2).docx
+++ b/Plantilla Especificación de requisitos de software IEEE-830 (2).docx
@@ -4873,7 +4873,15 @@
         <w:t>de proteger a los usuarios que hagan uso de la misma y enviara por internet un aviso para que sea corregida la falla, así mismo a su vez impedirá que las labores en el lugar sean ejercidas</w:t>
       </w:r>
       <w:r>
-        <w:t>, Por otra parte tendrá bocina y sistema de luces para indicar fuga de gas.</w:t>
+        <w:t xml:space="preserve">, Por otra </w:t>
+      </w:r>
+      <w:proofErr w:type="gramStart"/>
+      <w:r>
+        <w:t>parte</w:t>
+      </w:r>
+      <w:proofErr w:type="gramEnd"/>
+      <w:r>
+        <w:t xml:space="preserve"> tendrá bocina y sistema de luces para indicar fuga de gas.</w:t>
       </w:r>
     </w:p>
     <w:p>
@@ -7956,7 +7964,15 @@
         <w:ind w:left="600"/>
       </w:pPr>
       <w:r>
-        <w:t>Indicar si es un producto independiente o parte de un sistema mayor. En el caso de tratarse de un producto que forma parte de un sistema mayor, un diagrama que sitúe el producto dentro del sistema e identifique sus conexiones  facilita la comprensión.</w:t>
+        <w:t xml:space="preserve">Indicar si es un producto independiente o parte de un sistema mayor. En el caso de tratarse de un producto que forma parte de un sistema mayor, un diagrama que sitúe el producto dentro del sistema e identifique sus </w:t>
+      </w:r>
+      <w:proofErr w:type="gramStart"/>
+      <w:r>
+        <w:t>conexiones  facilita</w:t>
+      </w:r>
+      <w:proofErr w:type="gramEnd"/>
+      <w:r>
+        <w:t xml:space="preserve"> la comprensión.</w:t>
       </w:r>
     </w:p>
     <w:p>
@@ -8033,10 +8049,10 @@
         </w:rPr>
         <w:lastRenderedPageBreak/>
         <w:drawing>
-          <wp:inline distT="0" distB="0" distL="0" distR="0" wp14:anchorId="4506C167" wp14:editId="63CD3771">
-            <wp:extent cx="4264639" cy="2312670"/>
-            <wp:effectExtent l="0" t="0" r="3175" b="0"/>
-            <wp:docPr id="5" name="Imagen 5"/>
+          <wp:inline distT="0" distB="0" distL="0" distR="0" wp14:anchorId="3657FE14" wp14:editId="67A4EE72">
+            <wp:extent cx="5400040" cy="2430145"/>
+            <wp:effectExtent l="0" t="0" r="0" b="8255"/>
+            <wp:docPr id="1" name="Imagen 1"/>
             <wp:cNvGraphicFramePr>
               <a:graphicFrameLocks xmlns:a="http://schemas.openxmlformats.org/drawingml/2006/main" noChangeAspect="1"/>
             </wp:cNvGraphicFramePr>
@@ -8044,7 +8060,7 @@
               <a:graphicData uri="http://schemas.openxmlformats.org/drawingml/2006/picture">
                 <pic:pic xmlns:pic="http://schemas.openxmlformats.org/drawingml/2006/picture">
                   <pic:nvPicPr>
-                    <pic:cNvPr id="5" name="Imagen 5"/>
+                    <pic:cNvPr id="1" name="Imagen 1"/>
                     <pic:cNvPicPr/>
                   </pic:nvPicPr>
                   <pic:blipFill>
@@ -8062,7 +8078,93 @@
                   <pic:spPr>
                     <a:xfrm>
                       <a:off x="0" y="0"/>
-                      <a:ext cx="4279422" cy="2320687"/>
+                      <a:ext cx="5400040" cy="2430145"/>
+                    </a:xfrm>
+                    <a:prstGeom prst="rect">
+                      <a:avLst/>
+                    </a:prstGeom>
+                  </pic:spPr>
+                </pic:pic>
+              </a:graphicData>
+            </a:graphic>
+          </wp:inline>
+        </w:drawing>
+      </w:r>
+    </w:p>
+    <w:p>
+      <w:pPr>
+        <w:pStyle w:val="Normalindentado2"/>
+        <w:rPr>
+          <w:lang w:val="en-US"/>
+        </w:rPr>
+      </w:pPr>
+      <w:proofErr w:type="spellStart"/>
+      <w:r>
+        <w:t>Dise</w:t>
+      </w:r>
+      <w:r>
+        <w:rPr>
+          <w:lang w:val="es-ES_tradnl"/>
+        </w:rPr>
+        <w:t>ño</w:t>
+      </w:r>
+      <w:proofErr w:type="spellEnd"/>
+      <w:r>
+        <w:rPr>
+          <w:lang w:val="es-ES_tradnl"/>
+        </w:rPr>
+        <w:t xml:space="preserve"> top</w:t>
+      </w:r>
+      <w:r>
+        <w:rPr>
+          <w:lang w:val="en-US"/>
+        </w:rPr>
+        <w:t>-down:</w:t>
+      </w:r>
+    </w:p>
+    <w:p>
+      <w:pPr>
+        <w:pStyle w:val="Normalindentado2"/>
+        <w:rPr>
+          <w:lang w:val="en-US"/>
+        </w:rPr>
+      </w:pPr>
+      <w:r>
+        <w:rPr>
+          <w:noProof/>
+          <w:lang w:val="en-US"/>
+        </w:rPr>
+        <w:drawing>
+          <wp:inline distT="0" distB="0" distL="0" distR="0" wp14:anchorId="429BC6C4" wp14:editId="65F30A50">
+            <wp:extent cx="5400040" cy="3549650"/>
+            <wp:effectExtent l="0" t="0" r="0" b="0"/>
+            <wp:docPr id="2" name="Imagen 2"/>
+            <wp:cNvGraphicFramePr>
+              <a:graphicFrameLocks xmlns:a="http://schemas.openxmlformats.org/drawingml/2006/main" noChangeAspect="1"/>
+            </wp:cNvGraphicFramePr>
+            <a:graphic xmlns:a="http://schemas.openxmlformats.org/drawingml/2006/main">
+              <a:graphicData uri="http://schemas.openxmlformats.org/drawingml/2006/picture">
+                <pic:pic xmlns:pic="http://schemas.openxmlformats.org/drawingml/2006/picture">
+                  <pic:nvPicPr>
+                    <pic:cNvPr id="2" name="Imagen 2"/>
+                    <pic:cNvPicPr/>
+                  </pic:nvPicPr>
+                  <pic:blipFill>
+                    <a:blip r:embed="rId17">
+                      <a:extLst>
+                        <a:ext uri="{28A0092B-C50C-407E-A947-70E740481C1C}">
+                          <a14:useLocalDpi xmlns:a14="http://schemas.microsoft.com/office/drawing/2010/main" val="0"/>
+                        </a:ext>
+                      </a:extLst>
+                    </a:blip>
+                    <a:stretch>
+                      <a:fillRect/>
+                    </a:stretch>
+                  </pic:blipFill>
+                  <pic:spPr>
+                    <a:xfrm>
+                      <a:off x="0" y="0"/>
+                      <a:ext cx="5400040" cy="3549650"/>
                     </a:xfrm>
                     <a:prstGeom prst="rect">
                       <a:avLst/>
@@ -8367,6 +8469,7 @@
               <w:ind w:left="0"/>
             </w:pPr>
             <w:r>
+              <w:lastRenderedPageBreak/>
               <w:t>Actividades</w:t>
             </w:r>
           </w:p>
@@ -8426,7 +8529,15 @@
         <w:ind w:left="708"/>
       </w:pPr>
       <w:r>
-        <w:t>Descripción de  los usuarios del producto, incluyendo nivel educacional, experiencia y experiencia técnica.</w:t>
+        <w:t xml:space="preserve">Descripción </w:t>
+      </w:r>
+      <w:proofErr w:type="gramStart"/>
+      <w:r>
+        <w:t>de  los</w:t>
+      </w:r>
+      <w:proofErr w:type="gramEnd"/>
+      <w:r>
+        <w:t xml:space="preserve"> usuarios del producto, incluyendo nivel educacional, experiencia y experiencia técnica.</w:t>
       </w:r>
     </w:p>
     <w:p>
@@ -8686,7 +8797,6 @@
         </w:numPr>
       </w:pPr>
       <w:r>
-        <w:lastRenderedPageBreak/>
         <w:t xml:space="preserve">Suponemos que el cliente estará </w:t>
       </w:r>
     </w:p>
@@ -8764,7 +8874,15 @@
         </w:rPr>
       </w:pPr>
       <w:r>
-        <w:t>Descripción de aquellos factores que, si cambian, pueden afectar a los requisitos. Por ejemplo una asunción puede ser que determinado sistema operativo está disponible para el hardware requerido. De hecho, si el sistema operativo no estuviera disponible, la SRS debería modificarse</w:t>
+        <w:t xml:space="preserve">Descripción de aquellos factores que, si cambian, pueden afectar a los requisitos. Por </w:t>
+      </w:r>
+      <w:proofErr w:type="gramStart"/>
+      <w:r>
+        <w:t>ejemplo</w:t>
+      </w:r>
+      <w:proofErr w:type="gramEnd"/>
+      <w:r>
+        <w:t xml:space="preserve"> una asunción puede ser que determinado sistema operativo está disponible para el hardware requerido. De hecho, si el sistema operativo no estuviera disponible, la SRS debería modificarse</w:t>
       </w:r>
       <w:r>
         <w:rPr>
@@ -8843,6 +8961,7 @@
         <w:ind w:left="360"/>
       </w:pPr>
       <w:r>
+        <w:lastRenderedPageBreak/>
         <w:t>Debe contener una lista detallada y completa de los requisitos que debe cumplir el sistema a desarrollar. El nivel de detalle de los requisitos debe ser el suficie</w:t>
       </w:r>
       <w:r>
@@ -8873,7 +8992,21 @@
         <w:rPr>
           <w:lang w:val="en-GB"/>
         </w:rPr>
-        <w:t>RF 10, RF 10.1, RF 10.2,...).</w:t>
+        <w:t xml:space="preserve">RF 10, RF 10.1, RF </w:t>
+      </w:r>
+      <w:proofErr w:type="gramStart"/>
+      <w:r>
+        <w:rPr>
+          <w:lang w:val="en-GB"/>
+        </w:rPr>
+        <w:t>10.2,...</w:t>
+      </w:r>
+      <w:proofErr w:type="gramEnd"/>
+      <w:r>
+        <w:rPr>
+          <w:lang w:val="en-GB"/>
+        </w:rPr>
+        <w:t>).</w:t>
       </w:r>
     </w:p>
     <w:p>
@@ -9051,16 +9184,7 @@
               <w:fldChar w:fldCharType="end"/>
             </w:r>
             <w:r>
-              <w:t xml:space="preserve">El dispositivo debe tener acceso a </w:t>
-            </w:r>
-            <w:r>
-              <w:t>wifi</w:t>
-            </w:r>
-            <w:r>
-              <w:t xml:space="preserve"> </w:t>
-            </w:r>
-            <w:r>
-              <w:t>y a la red eléctrica</w:t>
+              <w:t>El dispositivo debe tener acceso a wifi y a la red eléctrica</w:t>
             </w:r>
           </w:p>
         </w:tc>
@@ -9133,6 +9257,9 @@
               <w:instrText xml:space="preserve"> FORMCHECKBOX </w:instrText>
             </w:r>
             <w:r>
+              <w:fldChar w:fldCharType="separate"/>
+            </w:r>
+            <w:r>
               <w:fldChar w:fldCharType="end"/>
             </w:r>
             <w:bookmarkEnd w:id="38"/>
@@ -9312,6 +9439,9 @@
               <w:instrText xml:space="preserve"> FORMCHECKBOX </w:instrText>
             </w:r>
             <w:r>
+              <w:fldChar w:fldCharType="separate"/>
+            </w:r>
+            <w:r>
               <w:fldChar w:fldCharType="end"/>
             </w:r>
             <w:bookmarkEnd w:id="40"/>
@@ -9467,10 +9597,7 @@
               <w:fldChar w:fldCharType="end"/>
             </w:r>
             <w:r>
-              <w:t>0</w:t>
-            </w:r>
-            <w:r>
-              <w:t>2</w:t>
+              <w:t>02</w:t>
             </w:r>
           </w:p>
         </w:tc>
@@ -9609,6 +9736,9 @@
               <w:instrText xml:space="preserve"> FORMCHECKBOX </w:instrText>
             </w:r>
             <w:r>
+              <w:fldChar w:fldCharType="separate"/>
+            </w:r>
+            <w:r>
               <w:fldChar w:fldCharType="end"/>
             </w:r>
             <w:r>
@@ -9644,6 +9774,9 @@
             </w:r>
             <w:r>
               <w:instrText xml:space="preserve"> FORMCHECKBOX </w:instrText>
+            </w:r>
+            <w:r>
+              <w:fldChar w:fldCharType="separate"/>
             </w:r>
             <w:r>
               <w:fldChar w:fldCharType="end"/>
@@ -9781,6 +9914,9 @@
               <w:instrText xml:space="preserve"> FORMCHECKBOX </w:instrText>
             </w:r>
             <w:r>
+              <w:fldChar w:fldCharType="separate"/>
+            </w:r>
+            <w:r>
               <w:fldChar w:fldCharType="end"/>
             </w:r>
             <w:r>
@@ -9816,6 +9952,9 @@
             </w:r>
             <w:r>
               <w:instrText xml:space="preserve"> FORMCHECKBOX </w:instrText>
+            </w:r>
+            <w:r>
+              <w:fldChar w:fldCharType="separate"/>
             </w:r>
             <w:r>
               <w:fldChar w:fldCharType="end"/>
@@ -9928,10 +10067,7 @@
               <w:fldChar w:fldCharType="end"/>
             </w:r>
             <w:r>
-              <w:t>0</w:t>
-            </w:r>
-            <w:r>
-              <w:t>3</w:t>
+              <w:t>03</w:t>
             </w:r>
           </w:p>
         </w:tc>
@@ -10070,6 +10206,9 @@
               <w:instrText xml:space="preserve"> FORMCHECKBOX </w:instrText>
             </w:r>
             <w:r>
+              <w:fldChar w:fldCharType="separate"/>
+            </w:r>
+            <w:r>
               <w:fldChar w:fldCharType="end"/>
             </w:r>
             <w:r>
@@ -10245,6 +10384,9 @@
               <w:instrText xml:space="preserve"> FORMCHECKBOX </w:instrText>
             </w:r>
             <w:r>
+              <w:fldChar w:fldCharType="separate"/>
+            </w:r>
+            <w:r>
               <w:fldChar w:fldCharType="end"/>
             </w:r>
             <w:r>
@@ -10362,7 +10504,6 @@
                 <w:iCs/>
                 <w:color w:val="auto"/>
               </w:rPr>
-              <w:lastRenderedPageBreak/>
               <w:t>Número de requisito</w:t>
             </w:r>
           </w:p>
@@ -10396,10 +10537,7 @@
               <w:fldChar w:fldCharType="end"/>
             </w:r>
             <w:r>
-              <w:t>0</w:t>
-            </w:r>
-            <w:r>
-              <w:t>4</w:t>
+              <w:t>04</w:t>
             </w:r>
           </w:p>
         </w:tc>
@@ -10466,10 +10604,7 @@
               <w:fldChar w:fldCharType="end"/>
             </w:r>
             <w:r>
-              <w:t>El dispositivo debe ser compacto</w:t>
-            </w:r>
-            <w:r>
-              <w:t xml:space="preserve"> </w:t>
+              <w:t xml:space="preserve">El dispositivo debe ser compacto </w:t>
             </w:r>
           </w:p>
         </w:tc>
@@ -10541,6 +10676,9 @@
               <w:instrText xml:space="preserve"> FORMCHECKBOX </w:instrText>
             </w:r>
             <w:r>
+              <w:fldChar w:fldCharType="separate"/>
+            </w:r>
+            <w:r>
               <w:fldChar w:fldCharType="end"/>
             </w:r>
             <w:r>
@@ -10716,6 +10854,9 @@
               <w:instrText xml:space="preserve"> FORMCHECKBOX </w:instrText>
             </w:r>
             <w:r>
+              <w:fldChar w:fldCharType="separate"/>
+            </w:r>
+            <w:r>
               <w:fldChar w:fldCharType="end"/>
             </w:r>
             <w:r>
@@ -10751,6 +10892,9 @@
             </w:r>
             <w:r>
               <w:instrText xml:space="preserve"> FORMCHECKBOX </w:instrText>
+            </w:r>
+            <w:r>
+              <w:fldChar w:fldCharType="separate"/>
             </w:r>
             <w:r>
               <w:fldChar w:fldCharType="end"/>
@@ -10933,7 +11077,7 @@
               <w:fldChar w:fldCharType="end"/>
             </w:r>
             <w:r>
-              <w:t>Interfaz intuitiva y fácil de utilizar</w:t>
+              <w:t>Debe cumplir con las normativas del MOPC</w:t>
             </w:r>
           </w:p>
         </w:tc>
@@ -10991,18 +11135,21 @@
             <w:r>
               <w:fldChar w:fldCharType="begin">
                 <w:ffData>
-                  <w:name w:val="Casilla1"/>
+                  <w:name w:val=""/>
                   <w:enabled/>
                   <w:calcOnExit w:val="0"/>
                   <w:checkBox>
                     <w:sizeAuto/>
-                    <w:default w:val="1"/>
+                    <w:default w:val="0"/>
                   </w:checkBox>
                 </w:ffData>
               </w:fldChar>
             </w:r>
             <w:r>
               <w:instrText xml:space="preserve"> FORMCHECKBOX </w:instrText>
+            </w:r>
+            <w:r>
+              <w:fldChar w:fldCharType="separate"/>
             </w:r>
             <w:r>
               <w:fldChar w:fldCharType="end"/>
@@ -11028,12 +11175,12 @@
             <w:r>
               <w:fldChar w:fldCharType="begin">
                 <w:ffData>
-                  <w:name w:val="Casilla2"/>
+                  <w:name w:val=""/>
                   <w:enabled/>
                   <w:calcOnExit w:val="0"/>
                   <w:checkBox>
                     <w:sizeAuto/>
-                    <w:default w:val="0"/>
+                    <w:default w:val="1"/>
                   </w:checkBox>
                 </w:ffData>
               </w:fldChar>
@@ -11166,18 +11313,21 @@
             <w:r>
               <w:fldChar w:fldCharType="begin">
                 <w:ffData>
-                  <w:name w:val=""/>
+                  <w:name w:val="Casilla3"/>
                   <w:enabled/>
                   <w:calcOnExit w:val="0"/>
                   <w:checkBox>
                     <w:sizeAuto/>
-                    <w:default w:val="0"/>
+                    <w:default w:val="1"/>
                   </w:checkBox>
                 </w:ffData>
               </w:fldChar>
             </w:r>
             <w:r>
               <w:instrText xml:space="preserve"> FORMCHECKBOX </w:instrText>
+            </w:r>
+            <w:r>
+              <w:fldChar w:fldCharType="separate"/>
             </w:r>
             <w:r>
               <w:fldChar w:fldCharType="end"/>
@@ -11203,18 +11353,21 @@
             <w:r>
               <w:fldChar w:fldCharType="begin">
                 <w:ffData>
-                  <w:name w:val=""/>
+                  <w:name w:val="Casilla4"/>
                   <w:enabled/>
                   <w:calcOnExit w:val="0"/>
                   <w:checkBox>
                     <w:sizeAuto/>
-                    <w:default w:val="1"/>
+                    <w:default w:val="0"/>
                   </w:checkBox>
                 </w:ffData>
               </w:fldChar>
             </w:r>
             <w:r>
               <w:instrText xml:space="preserve"> FORMCHECKBOX </w:instrText>
+            </w:r>
+            <w:r>
+              <w:fldChar w:fldCharType="separate"/>
             </w:r>
             <w:r>
               <w:fldChar w:fldCharType="end"/>
@@ -11316,6 +11469,9 @@
             <w:pPr>
               <w:pStyle w:val="Normalindentado1"/>
               <w:ind w:left="0"/>
+              <w:rPr>
+                <w:lang w:val="en-US"/>
+              </w:rPr>
             </w:pPr>
             <w:r>
               <w:fldChar w:fldCharType="begin"/>
@@ -11397,7 +11553,7 @@
               <w:fldChar w:fldCharType="end"/>
             </w:r>
             <w:r>
-              <w:t>Debe cumplir con las normativas del MOPC</w:t>
+              <w:t>No se puede abrir el equipo</w:t>
             </w:r>
           </w:p>
         </w:tc>
@@ -11469,6 +11625,9 @@
               <w:instrText xml:space="preserve"> FORMCHECKBOX </w:instrText>
             </w:r>
             <w:r>
+              <w:fldChar w:fldCharType="separate"/>
+            </w:r>
+            <w:r>
               <w:fldChar w:fldCharType="end"/>
             </w:r>
             <w:r>
@@ -11504,6 +11663,9 @@
             </w:r>
             <w:r>
               <w:instrText xml:space="preserve"> FORMCHECKBOX </w:instrText>
+            </w:r>
+            <w:r>
+              <w:fldChar w:fldCharType="separate"/>
             </w:r>
             <w:r>
               <w:fldChar w:fldCharType="end"/>
@@ -11641,6 +11803,9 @@
               <w:instrText xml:space="preserve"> FORMCHECKBOX </w:instrText>
             </w:r>
             <w:r>
+              <w:fldChar w:fldCharType="separate"/>
+            </w:r>
+            <w:r>
               <w:fldChar w:fldCharType="end"/>
             </w:r>
             <w:r>
@@ -11729,470 +11894,6 @@
           </w:p>
         </w:tc>
       </w:tr>
-      <w:tr>
-        <w:tc>
-          <w:tcPr>
-            <w:tcW w:w="2449" w:type="dxa"/>
-            <w:tcBorders>
-              <w:right w:val="double" w:sz="4" w:space="0" w:color="auto"/>
-            </w:tcBorders>
-            <w:shd w:val="clear" w:color="auto" w:fill="EAEAEA"/>
-            <w:tcMar>
-              <w:left w:w="40" w:type="dxa"/>
-              <w:bottom w:w="17" w:type="dxa"/>
-              <w:right w:w="40" w:type="dxa"/>
-            </w:tcMar>
-          </w:tcPr>
-          <w:p>
-            <w:pPr>
-              <w:pStyle w:val="guiazul"/>
-              <w:rPr>
-                <w:i w:val="0"/>
-                <w:iCs/>
-                <w:color w:val="auto"/>
-              </w:rPr>
-            </w:pPr>
-            <w:r>
-              <w:rPr>
-                <w:i w:val="0"/>
-                <w:iCs/>
-                <w:color w:val="auto"/>
-              </w:rPr>
-              <w:t>Número de requisito</w:t>
-            </w:r>
-          </w:p>
-        </w:tc>
-        <w:tc>
-          <w:tcPr>
-            <w:tcW w:w="5615" w:type="dxa"/>
-            <w:gridSpan w:val="3"/>
-            <w:tcBorders>
-              <w:left w:val="double" w:sz="4" w:space="0" w:color="auto"/>
-              <w:right w:val="single" w:sz="4" w:space="0" w:color="auto"/>
-            </w:tcBorders>
-            <w:tcMar>
-              <w:left w:w="40" w:type="dxa"/>
-              <w:bottom w:w="17" w:type="dxa"/>
-              <w:right w:w="40" w:type="dxa"/>
-            </w:tcMar>
-          </w:tcPr>
-          <w:p>
-            <w:pPr>
-              <w:pStyle w:val="Normalindentado1"/>
-              <w:ind w:left="0"/>
-            </w:pPr>
-            <w:r>
-              <w:fldChar w:fldCharType="begin"/>
-            </w:r>
-            <w:r>
-              <w:instrText xml:space="preserve"> MACROBUTTON </w:instrText>
-            </w:r>
-            <w:r>
-              <w:fldChar w:fldCharType="end"/>
-            </w:r>
-            <w:r>
-              <w:t>0</w:t>
-            </w:r>
-            <w:r>
-              <w:t>7</w:t>
-            </w:r>
-          </w:p>
-        </w:tc>
-      </w:tr>
-      <w:tr>
-        <w:tc>
-          <w:tcPr>
-            <w:tcW w:w="2449" w:type="dxa"/>
-            <w:tcBorders>
-              <w:right w:val="double" w:sz="4" w:space="0" w:color="auto"/>
-            </w:tcBorders>
-            <w:shd w:val="clear" w:color="auto" w:fill="EAEAEA"/>
-            <w:tcMar>
-              <w:left w:w="40" w:type="dxa"/>
-              <w:bottom w:w="17" w:type="dxa"/>
-              <w:right w:w="40" w:type="dxa"/>
-            </w:tcMar>
-          </w:tcPr>
-          <w:p>
-            <w:pPr>
-              <w:pStyle w:val="guiazul"/>
-              <w:rPr>
-                <w:i w:val="0"/>
-                <w:iCs/>
-                <w:color w:val="auto"/>
-              </w:rPr>
-            </w:pPr>
-            <w:r>
-              <w:rPr>
-                <w:i w:val="0"/>
-                <w:iCs/>
-                <w:color w:val="auto"/>
-              </w:rPr>
-              <w:t>Nombre de requisito</w:t>
-            </w:r>
-          </w:p>
-        </w:tc>
-        <w:tc>
-          <w:tcPr>
-            <w:tcW w:w="5615" w:type="dxa"/>
-            <w:gridSpan w:val="3"/>
-            <w:tcBorders>
-              <w:left w:val="double" w:sz="4" w:space="0" w:color="auto"/>
-              <w:right w:val="single" w:sz="4" w:space="0" w:color="auto"/>
-            </w:tcBorders>
-            <w:tcMar>
-              <w:left w:w="40" w:type="dxa"/>
-              <w:bottom w:w="17" w:type="dxa"/>
-              <w:right w:w="40" w:type="dxa"/>
-            </w:tcMar>
-          </w:tcPr>
-          <w:p>
-            <w:pPr>
-              <w:pStyle w:val="Normalindentado1"/>
-              <w:ind w:left="0"/>
-            </w:pPr>
-            <w:r>
-              <w:fldChar w:fldCharType="begin"/>
-            </w:r>
-            <w:r>
-              <w:instrText xml:space="preserve"> MACROBUTTON </w:instrText>
-            </w:r>
-            <w:r>
-              <w:fldChar w:fldCharType="end"/>
-            </w:r>
-            <w:r>
-              <w:t>No se puede abrir el equipo</w:t>
-            </w:r>
-          </w:p>
-        </w:tc>
-      </w:tr>
-      <w:tr>
-        <w:tc>
-          <w:tcPr>
-            <w:tcW w:w="2449" w:type="dxa"/>
-            <w:tcBorders>
-              <w:right w:val="double" w:sz="4" w:space="0" w:color="auto"/>
-            </w:tcBorders>
-            <w:shd w:val="clear" w:color="auto" w:fill="EAEAEA"/>
-            <w:tcMar>
-              <w:left w:w="40" w:type="dxa"/>
-              <w:bottom w:w="17" w:type="dxa"/>
-              <w:right w:w="40" w:type="dxa"/>
-            </w:tcMar>
-          </w:tcPr>
-          <w:p>
-            <w:pPr>
-              <w:pStyle w:val="guiazul"/>
-              <w:rPr>
-                <w:i w:val="0"/>
-                <w:iCs/>
-                <w:color w:val="auto"/>
-              </w:rPr>
-            </w:pPr>
-            <w:r>
-              <w:rPr>
-                <w:i w:val="0"/>
-                <w:iCs/>
-                <w:color w:val="auto"/>
-              </w:rPr>
-              <w:t>Tipo</w:t>
-            </w:r>
-          </w:p>
-        </w:tc>
-        <w:tc>
-          <w:tcPr>
-            <w:tcW w:w="1786" w:type="dxa"/>
-            <w:tcBorders>
-              <w:left w:val="double" w:sz="4" w:space="0" w:color="auto"/>
-            </w:tcBorders>
-            <w:tcMar>
-              <w:left w:w="40" w:type="dxa"/>
-              <w:bottom w:w="17" w:type="dxa"/>
-              <w:right w:w="40" w:type="dxa"/>
-            </w:tcMar>
-          </w:tcPr>
-          <w:p>
-            <w:pPr>
-              <w:pStyle w:val="Normalindentado1"/>
-              <w:ind w:left="0"/>
-            </w:pPr>
-            <w:r>
-              <w:fldChar w:fldCharType="begin">
-                <w:ffData>
-                  <w:name w:val=""/>
-                  <w:enabled/>
-                  <w:calcOnExit w:val="0"/>
-                  <w:checkBox>
-                    <w:sizeAuto/>
-                    <w:default w:val="0"/>
-                  </w:checkBox>
-                </w:ffData>
-              </w:fldChar>
-            </w:r>
-            <w:r>
-              <w:instrText xml:space="preserve"> FORMCHECKBOX </w:instrText>
-            </w:r>
-            <w:r>
-              <w:fldChar w:fldCharType="end"/>
-            </w:r>
-            <w:r>
-              <w:t xml:space="preserve"> Requisito</w:t>
-            </w:r>
-          </w:p>
-        </w:tc>
-        <w:tc>
-          <w:tcPr>
-            <w:tcW w:w="3829" w:type="dxa"/>
-            <w:gridSpan w:val="2"/>
-            <w:tcBorders>
-              <w:right w:val="single" w:sz="4" w:space="0" w:color="auto"/>
-            </w:tcBorders>
-          </w:tcPr>
-          <w:p>
-            <w:pPr>
-              <w:pStyle w:val="Normalindentado1"/>
-              <w:ind w:left="0"/>
-            </w:pPr>
-            <w:r>
-              <w:fldChar w:fldCharType="begin">
-                <w:ffData>
-                  <w:name w:val=""/>
-                  <w:enabled/>
-                  <w:calcOnExit w:val="0"/>
-                  <w:checkBox>
-                    <w:sizeAuto/>
-                    <w:default w:val="1"/>
-                  </w:checkBox>
-                </w:ffData>
-              </w:fldChar>
-            </w:r>
-            <w:r>
-              <w:instrText xml:space="preserve"> FORMCHECKBOX </w:instrText>
-            </w:r>
-            <w:r>
-              <w:fldChar w:fldCharType="end"/>
-            </w:r>
-            <w:r>
-              <w:t xml:space="preserve"> Restricción</w:t>
-            </w:r>
-          </w:p>
-        </w:tc>
-      </w:tr>
-      <w:tr>
-        <w:tc>
-          <w:tcPr>
-            <w:tcW w:w="2449" w:type="dxa"/>
-            <w:tcBorders>
-              <w:right w:val="double" w:sz="4" w:space="0" w:color="auto"/>
-            </w:tcBorders>
-            <w:shd w:val="clear" w:color="auto" w:fill="EAEAEA"/>
-            <w:tcMar>
-              <w:left w:w="40" w:type="dxa"/>
-              <w:bottom w:w="17" w:type="dxa"/>
-              <w:right w:w="40" w:type="dxa"/>
-            </w:tcMar>
-          </w:tcPr>
-          <w:p>
-            <w:pPr>
-              <w:pStyle w:val="guiazul"/>
-              <w:rPr>
-                <w:i w:val="0"/>
-                <w:iCs/>
-                <w:color w:val="auto"/>
-              </w:rPr>
-            </w:pPr>
-            <w:r>
-              <w:rPr>
-                <w:i w:val="0"/>
-                <w:iCs/>
-                <w:color w:val="auto"/>
-              </w:rPr>
-              <w:t>Fuente del requisito</w:t>
-            </w:r>
-          </w:p>
-        </w:tc>
-        <w:tc>
-          <w:tcPr>
-            <w:tcW w:w="5615" w:type="dxa"/>
-            <w:gridSpan w:val="3"/>
-            <w:tcBorders>
-              <w:left w:val="double" w:sz="4" w:space="0" w:color="auto"/>
-              <w:bottom w:val="single" w:sz="4" w:space="0" w:color="auto"/>
-              <w:right w:val="single" w:sz="4" w:space="0" w:color="auto"/>
-            </w:tcBorders>
-            <w:tcMar>
-              <w:left w:w="40" w:type="dxa"/>
-              <w:bottom w:w="17" w:type="dxa"/>
-              <w:right w:w="40" w:type="dxa"/>
-            </w:tcMar>
-          </w:tcPr>
-          <w:p>
-            <w:pPr>
-              <w:pStyle w:val="Normalindentado1"/>
-              <w:ind w:left="0"/>
-            </w:pPr>
-            <w:r>
-              <w:t>Usabilidad del dispositivo</w:t>
-            </w:r>
-          </w:p>
-        </w:tc>
-      </w:tr>
-      <w:tr>
-        <w:tc>
-          <w:tcPr>
-            <w:tcW w:w="2449" w:type="dxa"/>
-            <w:tcBorders>
-              <w:right w:val="double" w:sz="4" w:space="0" w:color="auto"/>
-            </w:tcBorders>
-            <w:shd w:val="clear" w:color="auto" w:fill="EAEAEA"/>
-            <w:tcMar>
-              <w:left w:w="40" w:type="dxa"/>
-              <w:bottom w:w="17" w:type="dxa"/>
-              <w:right w:w="40" w:type="dxa"/>
-            </w:tcMar>
-          </w:tcPr>
-          <w:p>
-            <w:pPr>
-              <w:pStyle w:val="guiazul"/>
-              <w:rPr>
-                <w:i w:val="0"/>
-                <w:iCs/>
-                <w:color w:val="auto"/>
-              </w:rPr>
-            </w:pPr>
-            <w:r>
-              <w:rPr>
-                <w:i w:val="0"/>
-                <w:iCs/>
-                <w:color w:val="auto"/>
-              </w:rPr>
-              <w:t>Prioridad del requisito</w:t>
-            </w:r>
-          </w:p>
-        </w:tc>
-        <w:tc>
-          <w:tcPr>
-            <w:tcW w:w="1786" w:type="dxa"/>
-            <w:tcBorders>
-              <w:left w:val="double" w:sz="4" w:space="0" w:color="auto"/>
-              <w:right w:val="nil"/>
-            </w:tcBorders>
-            <w:tcMar>
-              <w:left w:w="40" w:type="dxa"/>
-              <w:bottom w:w="17" w:type="dxa"/>
-              <w:right w:w="40" w:type="dxa"/>
-            </w:tcMar>
-          </w:tcPr>
-          <w:p>
-            <w:pPr>
-              <w:pStyle w:val="Normalindentado1"/>
-              <w:ind w:left="0"/>
-            </w:pPr>
-            <w:r>
-              <w:fldChar w:fldCharType="begin">
-                <w:ffData>
-                  <w:name w:val="Casilla3"/>
-                  <w:enabled/>
-                  <w:calcOnExit w:val="0"/>
-                  <w:checkBox>
-                    <w:sizeAuto/>
-                    <w:default w:val="1"/>
-                  </w:checkBox>
-                </w:ffData>
-              </w:fldChar>
-            </w:r>
-            <w:r>
-              <w:instrText xml:space="preserve"> FORMCHECKBOX </w:instrText>
-            </w:r>
-            <w:r>
-              <w:fldChar w:fldCharType="end"/>
-            </w:r>
-            <w:r>
-              <w:t xml:space="preserve"> Alta/Esencial</w:t>
-            </w:r>
-          </w:p>
-        </w:tc>
-        <w:tc>
-          <w:tcPr>
-            <w:tcW w:w="1969" w:type="dxa"/>
-            <w:tcBorders>
-              <w:left w:val="nil"/>
-              <w:right w:val="nil"/>
-            </w:tcBorders>
-          </w:tcPr>
-          <w:p>
-            <w:pPr>
-              <w:pStyle w:val="Normalindentado1"/>
-              <w:ind w:left="0"/>
-            </w:pPr>
-            <w:r>
-              <w:fldChar w:fldCharType="begin">
-                <w:ffData>
-                  <w:name w:val="Casilla4"/>
-                  <w:enabled/>
-                  <w:calcOnExit w:val="0"/>
-                  <w:checkBox>
-                    <w:sizeAuto/>
-                    <w:default w:val="0"/>
-                  </w:checkBox>
-                </w:ffData>
-              </w:fldChar>
-            </w:r>
-            <w:r>
-              <w:instrText xml:space="preserve"> FORMCHECKBOX </w:instrText>
-            </w:r>
-            <w:r>
-              <w:fldChar w:fldCharType="separate"/>
-            </w:r>
-            <w:r>
-              <w:fldChar w:fldCharType="end"/>
-            </w:r>
-            <w:r>
-              <w:t xml:space="preserve"> Media/Deseado</w:t>
-            </w:r>
-          </w:p>
-        </w:tc>
-        <w:tc>
-          <w:tcPr>
-            <w:tcW w:w="1860" w:type="dxa"/>
-            <w:tcBorders>
-              <w:left w:val="nil"/>
-              <w:right w:val="single" w:sz="4" w:space="0" w:color="auto"/>
-            </w:tcBorders>
-          </w:tcPr>
-          <w:p>
-            <w:pPr>
-              <w:pStyle w:val="Normalindentado1"/>
-              <w:ind w:left="0"/>
-            </w:pPr>
-            <w:r>
-              <w:fldChar w:fldCharType="begin">
-                <w:ffData>
-                  <w:name w:val="Casilla5"/>
-                  <w:enabled/>
-                  <w:calcOnExit w:val="0"/>
-                  <w:checkBox>
-                    <w:sizeAuto/>
-                    <w:default w:val="0"/>
-                  </w:checkBox>
-                </w:ffData>
-              </w:fldChar>
-            </w:r>
-            <w:r>
-              <w:instrText xml:space="preserve"> FORMCHECKBOX </w:instrText>
-            </w:r>
-            <w:r>
-              <w:fldChar w:fldCharType="separate"/>
-            </w:r>
-            <w:r>
-              <w:fldChar w:fldCharType="end"/>
-            </w:r>
-            <w:r>
-              <w:t xml:space="preserve"> Baja/ Opcional</w:t>
-            </w:r>
-          </w:p>
-        </w:tc>
-      </w:tr>
     </w:tbl>
     <w:p>
       <w:pPr>
@@ -12247,7 +11948,16 @@
         <w:pStyle w:val="Normalindentado2"/>
       </w:pPr>
       <w:r>
-        <w:t xml:space="preserve">Salidas: Bocina que indicara alarma, luces de emergencia, válvulas solenoide para abrir o cerrar el flujo de GLP, pantalla HMI para mostrar funcionamiento, antena wifi para enviar información a servidor. </w:t>
+        <w:lastRenderedPageBreak/>
+        <w:t xml:space="preserve">Salidas: Bocina que indicara alarma, luces de emergencia, válvulas solenoide para abrir o cerrar el flujo de GLP, pantalla HMI para mostrar funcionamiento, </w:t>
+      </w:r>
+      <w:proofErr w:type="gramStart"/>
+      <w:r>
+        <w:t>antena wifi</w:t>
+      </w:r>
+      <w:proofErr w:type="gramEnd"/>
+      <w:r>
+        <w:t xml:space="preserve"> para enviar información a servidor. </w:t>
       </w:r>
     </w:p>
     <w:p>
@@ -12358,8 +12068,21 @@
         <w:pStyle w:val="guiazul"/>
         <w:ind w:left="1200"/>
       </w:pPr>
-      <w:r>
-        <w:t>Describir  los requisitos del interfaz de usuario para el producto. Esto puede estar en la forma de descripciones del texto o pantallas del interfaz. Por ejemplo posiblemente el cliente ha especificado el estilo y los colores del producto. Describa exacto cómo el producto aparecerá a su usuario previsto.</w:t>
+      <w:proofErr w:type="gramStart"/>
+      <w:r>
+        <w:t>Describir  los</w:t>
+      </w:r>
+      <w:proofErr w:type="gramEnd"/>
+      <w:r>
+        <w:t xml:space="preserve"> requisitos del interfaz de usuario para el producto. Esto puede estar en la forma de descripciones del texto o pantallas del interfaz. Por </w:t>
+      </w:r>
+      <w:proofErr w:type="gramStart"/>
+      <w:r>
+        <w:t>ejemplo</w:t>
+      </w:r>
+      <w:proofErr w:type="gramEnd"/>
+      <w:r>
+        <w:t xml:space="preserve"> posiblemente el cliente ha especificado el estilo y los colores del producto. Describa exacto cómo el producto aparecerá a su usuario previsto.</w:t>
       </w:r>
     </w:p>
     <w:p>
@@ -12368,7 +12091,6 @@
       </w:pPr>
       <w:bookmarkStart w:id="46" w:name="_Toc33411076"/>
       <w:r>
-        <w:lastRenderedPageBreak/>
         <w:t>Interfaces de hardware</w:t>
       </w:r>
       <w:bookmarkEnd w:id="46"/>
@@ -12625,7 +12347,15 @@
       </w:r>
       <w:proofErr w:type="spellEnd"/>
       <w:r>
-        <w:t xml:space="preserve"> para poder gobernar el funcionamiento del dispositivo así como recibir datos de estado del mismo.</w:t>
+        <w:t xml:space="preserve"> para poder gobernar el funcionamiento del </w:t>
+      </w:r>
+      <w:proofErr w:type="gramStart"/>
+      <w:r>
+        <w:t>dispositivo</w:t>
+      </w:r>
+      <w:proofErr w:type="gramEnd"/>
+      <w:r>
+        <w:t xml:space="preserve"> así como recibir datos de estado del mismo.</w:t>
       </w:r>
     </w:p>
     <w:p>
@@ -12634,7 +12364,15 @@
         <w:ind w:left="1200"/>
       </w:pPr>
       <w:r>
-        <w:t xml:space="preserve">Describir los requisitos del interfaces de comunicación si hay comunicaciones con otros sistemas y </w:t>
+        <w:t xml:space="preserve">Describir los requisitos </w:t>
+      </w:r>
+      <w:proofErr w:type="gramStart"/>
+      <w:r>
+        <w:t>del interfaces</w:t>
+      </w:r>
+      <w:proofErr w:type="gramEnd"/>
+      <w:r>
+        <w:t xml:space="preserve"> de comunicación si hay comunicaciones con otros sistemas y </w:t>
       </w:r>
       <w:proofErr w:type="spellStart"/>
       <w:r>
@@ -12690,6 +12428,7 @@
         </w:numPr>
       </w:pPr>
       <w:r>
+        <w:lastRenderedPageBreak/>
         <w:t>Comparar la cantidad de gas para ver si supera el límite permitido.</w:t>
       </w:r>
     </w:p>
@@ -12891,7 +12630,15 @@
         </w:numPr>
       </w:pPr>
       <w:r>
-        <w:t>Especificación de los requisitos lógicos para la información que será  almacenada en base de datos (tipo de información, requerido)</w:t>
+        <w:t xml:space="preserve">Especificación de los requisitos lógicos para la información que </w:t>
+      </w:r>
+      <w:proofErr w:type="gramStart"/>
+      <w:r>
+        <w:t>será  almacenada</w:t>
+      </w:r>
+      <w:proofErr w:type="gramEnd"/>
+      <w:r>
+        <w:t xml:space="preserve"> en base de datos (tipo de información, requerido)</w:t>
       </w:r>
     </w:p>
     <w:p>
@@ -12905,8 +12652,13 @@
         <w:pStyle w:val="guiazul"/>
         <w:ind w:left="600"/>
       </w:pPr>
-      <w:r>
-        <w:t xml:space="preserve">Las requisitos funcionales pueden ser divididos en </w:t>
+      <w:proofErr w:type="gramStart"/>
+      <w:r>
+        <w:t>Las requisitos funcionales</w:t>
+      </w:r>
+      <w:proofErr w:type="gramEnd"/>
+      <w:r>
+        <w:t xml:space="preserve"> pueden ser divididos en </w:t>
       </w:r>
       <w:proofErr w:type="spellStart"/>
       <w:r>
@@ -12921,22 +12673,30 @@
       <w:pPr>
         <w:pStyle w:val="Ttulo3"/>
       </w:pPr>
-      <w:bookmarkStart w:id="52" w:name="_Toc33238257"/>
-      <w:bookmarkStart w:id="53" w:name="_Toc33411084"/>
-      <w:bookmarkStart w:id="54" w:name="_Toc33238253"/>
-      <w:bookmarkStart w:id="55" w:name="_Toc33411080"/>
+      <w:bookmarkStart w:id="52" w:name="_Toc33238253"/>
+      <w:bookmarkStart w:id="53" w:name="_Toc33411080"/>
+      <w:bookmarkStart w:id="54" w:name="_Toc33238257"/>
+      <w:bookmarkStart w:id="55" w:name="_Toc33411084"/>
       <w:r>
         <w:t>Requisito funcional 1</w:t>
       </w:r>
-      <w:bookmarkEnd w:id="54"/>
-      <w:bookmarkEnd w:id="55"/>
+      <w:bookmarkEnd w:id="52"/>
+      <w:bookmarkEnd w:id="53"/>
     </w:p>
     <w:p>
       <w:pPr>
         <w:pStyle w:val="Normalindentado3"/>
       </w:pPr>
       <w:r>
-        <w:t>Verificar la conexión a internet: El micro verificara si consta con una conexión a internet necesaria para conectar al servidor y encenderá el led indicador del color correspondiente dependiendo la situación.</w:t>
+        <w:t xml:space="preserve">Verificar la conexión a internet: El micro </w:t>
+      </w:r>
+      <w:proofErr w:type="gramStart"/>
+      <w:r>
+        <w:t>verificara</w:t>
+      </w:r>
+      <w:proofErr w:type="gramEnd"/>
+      <w:r>
+        <w:t xml:space="preserve"> si consta con una conexión a internet necesaria para conectar al servidor y encenderá el led indicador del color correspondiente dependiendo la situación.</w:t>
       </w:r>
     </w:p>
     <w:p>
@@ -13005,10 +12765,7 @@
         <w:pStyle w:val="Ttulo3"/>
       </w:pPr>
       <w:r>
-        <w:t xml:space="preserve">Requisito funcional </w:t>
-      </w:r>
-      <w:r>
-        <w:t>5</w:t>
+        <w:t>Requisito funcional 5</w:t>
       </w:r>
     </w:p>
     <w:p>
@@ -13025,10 +12782,8 @@
         <w:pStyle w:val="Ttulo3"/>
       </w:pPr>
       <w:r>
-        <w:t xml:space="preserve">Requisito funcional </w:t>
-      </w:r>
-      <w:r>
-        <w:t>6</w:t>
+        <w:lastRenderedPageBreak/>
+        <w:t>Requisito funcional 6</w:t>
       </w:r>
     </w:p>
     <w:p>
@@ -13045,10 +12800,7 @@
         <w:pStyle w:val="Ttulo3"/>
       </w:pPr>
       <w:r>
-        <w:t xml:space="preserve">Requisito funcional </w:t>
-      </w:r>
-      <w:r>
-        <w:t>7</w:t>
+        <w:t>Requisito funcional 7</w:t>
       </w:r>
     </w:p>
     <w:p>
@@ -13065,10 +12817,7 @@
         <w:pStyle w:val="Ttulo3"/>
       </w:pPr>
       <w:r>
-        <w:t xml:space="preserve">Requisito funcional </w:t>
-      </w:r>
-      <w:r>
-        <w:t>8</w:t>
+        <w:t>Requisito funcional 8</w:t>
       </w:r>
     </w:p>
     <w:p>
@@ -13085,10 +12834,7 @@
         <w:pStyle w:val="Ttulo3"/>
       </w:pPr>
       <w:r>
-        <w:t xml:space="preserve">Requisito funcional </w:t>
-      </w:r>
-      <w:r>
-        <w:t>9</w:t>
+        <w:t>Requisito funcional 9</w:t>
       </w:r>
     </w:p>
     <w:p>
@@ -13114,11 +12860,7 @@
         <w:ind w:left="2160" w:hanging="360"/>
       </w:pPr>
       <w:r>
-        <w:lastRenderedPageBreak/>
-        <w:t xml:space="preserve">Requisito funcional </w:t>
-      </w:r>
-      <w:r>
-        <w:t>10</w:t>
+        <w:t>Requisito funcional 10</w:t>
       </w:r>
     </w:p>
     <w:p>
@@ -13127,7 +12869,15 @@
         <w:ind w:left="1200"/>
       </w:pPr>
       <w:r>
-        <w:t>Si todavía hay presencia de gas no se reinicia el producto: Si los niveles están elevados aun, el equipo no se reiniciara.</w:t>
+        <w:t xml:space="preserve">Si todavía hay presencia de gas no se reinicia el producto: Si los niveles están elevados aun, el equipo no se </w:t>
+      </w:r>
+      <w:proofErr w:type="gramStart"/>
+      <w:r>
+        <w:t>reiniciara</w:t>
+      </w:r>
+      <w:proofErr w:type="gramEnd"/>
+      <w:r>
+        <w:t>.</w:t>
       </w:r>
     </w:p>
     <w:p>
@@ -13137,8 +12887,8 @@
       <w:r>
         <w:t>Requisitos no funcionales</w:t>
       </w:r>
-      <w:bookmarkEnd w:id="52"/>
-      <w:bookmarkEnd w:id="53"/>
+      <w:bookmarkEnd w:id="54"/>
+      <w:bookmarkEnd w:id="55"/>
     </w:p>
     <w:p>
       <w:pPr>
@@ -13171,7 +12921,15 @@
         <w:pStyle w:val="Normalindentado3"/>
       </w:pPr>
       <w:r>
-        <w:t>La batería suministrara 3.3v al microcontrolador, 7 voltios a las luces, dependiendo de la HMI elegida 7 voltios o más, así mismo para la bocina</w:t>
+        <w:t xml:space="preserve">La batería </w:t>
+      </w:r>
+      <w:proofErr w:type="gramStart"/>
+      <w:r>
+        <w:t>suministrara</w:t>
+      </w:r>
+      <w:proofErr w:type="gramEnd"/>
+      <w:r>
+        <w:t xml:space="preserve"> 3.3v al microcontrolador, 7 voltios a las luces, dependiendo de la HMI elegida 7 voltios o más, así mismo para la bocina</w:t>
       </w:r>
       <w:r>
         <w:t>, tendrá terminales para corte o paso de energía a la solenoide.</w:t>
@@ -13394,6 +13152,7 @@
         </w:numPr>
       </w:pPr>
       <w:r>
+        <w:lastRenderedPageBreak/>
         <w:t>Asignación de determinadas funcionalidades a determinados módulos.</w:t>
       </w:r>
     </w:p>
@@ -13541,7 +13300,6 @@
         <w:ind w:left="1200"/>
       </w:pPr>
       <w:r>
-        <w:lastRenderedPageBreak/>
         <w:t xml:space="preserve">Identificación del tipo de mantenimiento necesario del sistema. </w:t>
       </w:r>
     </w:p>
@@ -13551,7 +13309,15 @@
         <w:ind w:left="1200"/>
       </w:pPr>
       <w:r>
-        <w:t>Especificación de quien debe realizar las tareas de mantenimiento, por ejemplo usuarios, o un desarrollador.</w:t>
+        <w:t xml:space="preserve">Especificación de quien debe realizar las tareas de mantenimiento, por </w:t>
+      </w:r>
+      <w:proofErr w:type="gramStart"/>
+      <w:r>
+        <w:t>ejemplo</w:t>
+      </w:r>
+      <w:proofErr w:type="gramEnd"/>
+      <w:r>
+        <w:t xml:space="preserve"> usuarios, o un desarrollador.</w:t>
       </w:r>
     </w:p>
     <w:p>
@@ -13772,7 +13538,7 @@
       </w:r>
     </w:p>
     <w:sectPr>
-      <w:headerReference w:type="first" r:id="rId17"/>
+      <w:headerReference w:type="first" r:id="rId18"/>
       <w:pgSz w:w="11906" w:h="16838"/>
       <w:pgMar w:top="1418" w:right="1701" w:bottom="1418" w:left="1701" w:header="709" w:footer="709" w:gutter="0"/>
       <w:cols w:space="708"/>

</xml_diff>